<commit_message>
Update modeling notebook to improve final plot (xlim, grid, etc.)
</commit_message>
<xml_diff>
--- a/reports/Capstone_Final_Report_Word/Capstone_Final_Report .docx
+++ b/reports/Capstone_Final_Report_Word/Capstone_Final_Report .docx
@@ -25,7 +25,7 @@
           <w:szCs w:val="28"/>
           <w:lang w:val="en-GB"/>
         </w:rPr>
-        <w:t>Multi-Time Series Averaging of</w:t>
+        <w:t xml:space="preserve">Intergtaion of </w:t>
       </w:r>
       <w:r>
         <w:rPr>
@@ -37,7 +37,7 @@
           <w:szCs w:val="28"/>
           <w:lang w:val="en-GB"/>
         </w:rPr>
-        <w:t xml:space="preserve"> Ensemble </w:t>
+        <w:t>Multi-</w:t>
       </w:r>
       <w:r>
         <w:rPr>
@@ -49,7 +49,7 @@
           <w:szCs w:val="28"/>
           <w:lang w:val="en-GB"/>
         </w:rPr>
-        <w:t>M</w:t>
+        <w:t xml:space="preserve">Frquency </w:t>
       </w:r>
       <w:r>
         <w:rPr>
@@ -61,7 +61,7 @@
           <w:szCs w:val="28"/>
           <w:lang w:val="en-GB"/>
         </w:rPr>
-        <w:t xml:space="preserve">achine </w:t>
+        <w:t xml:space="preserve">Ensemble </w:t>
       </w:r>
       <w:r>
         <w:rPr>
@@ -73,7 +73,7 @@
           <w:szCs w:val="28"/>
           <w:lang w:val="en-GB"/>
         </w:rPr>
-        <w:t>L</w:t>
+        <w:t>M</w:t>
       </w:r>
       <w:r>
         <w:rPr>
@@ -85,7 +85,7 @@
           <w:szCs w:val="28"/>
           <w:lang w:val="en-GB"/>
         </w:rPr>
-        <w:t xml:space="preserve">earning </w:t>
+        <w:t xml:space="preserve">achine </w:t>
       </w:r>
       <w:r>
         <w:rPr>
@@ -97,7 +97,7 @@
           <w:szCs w:val="28"/>
           <w:lang w:val="en-GB"/>
         </w:rPr>
-        <w:t>M</w:t>
+        <w:t>L</w:t>
       </w:r>
       <w:r>
         <w:rPr>
@@ -109,7 +109,7 @@
           <w:szCs w:val="28"/>
           <w:lang w:val="en-GB"/>
         </w:rPr>
-        <w:t>odel</w:t>
+        <w:t xml:space="preserve">earning </w:t>
       </w:r>
       <w:r>
         <w:rPr>
@@ -121,7 +121,7 @@
           <w:szCs w:val="28"/>
           <w:lang w:val="en-GB"/>
         </w:rPr>
-        <w:t xml:space="preserve">s Towards </w:t>
+        <w:t>M</w:t>
       </w:r>
       <w:r>
         <w:rPr>
@@ -133,7 +133,7 @@
           <w:szCs w:val="28"/>
           <w:lang w:val="en-GB"/>
         </w:rPr>
-        <w:t>Crude O</w:t>
+        <w:t>odel</w:t>
       </w:r>
       <w:r>
         <w:rPr>
@@ -145,7 +145,7 @@
           <w:szCs w:val="28"/>
           <w:lang w:val="en-GB"/>
         </w:rPr>
-        <w:t>i</w:t>
+        <w:t xml:space="preserve">s Towards </w:t>
       </w:r>
       <w:r>
         <w:rPr>
@@ -157,7 +157,7 @@
           <w:szCs w:val="28"/>
           <w:lang w:val="en-GB"/>
         </w:rPr>
-        <w:t xml:space="preserve">l Price </w:t>
+        <w:t>Crude O</w:t>
       </w:r>
       <w:r>
         <w:rPr>
@@ -169,6 +169,30 @@
           <w:szCs w:val="28"/>
           <w:lang w:val="en-GB"/>
         </w:rPr>
+        <w:t>i</w:t>
+      </w:r>
+      <w:r>
+        <w:rPr>
+          <w:rFonts w:eastAsia="Times New Roman" w:cs="Times New Roman"/>
+          <w:b/>
+          <w:bCs/>
+          <w:noProof/>
+          <w:sz w:val="28"/>
+          <w:szCs w:val="28"/>
+          <w:lang w:val="en-GB"/>
+        </w:rPr>
+        <w:t xml:space="preserve">l Price </w:t>
+      </w:r>
+      <w:r>
+        <w:rPr>
+          <w:rFonts w:eastAsia="Times New Roman" w:cs="Times New Roman"/>
+          <w:b/>
+          <w:bCs/>
+          <w:noProof/>
+          <w:sz w:val="28"/>
+          <w:szCs w:val="28"/>
+          <w:lang w:val="en-GB"/>
+        </w:rPr>
         <w:t>Forecasting</w:t>
       </w:r>
     </w:p>
@@ -180,6 +204,16 @@
           <w:lang w:val="en-GB"/>
         </w:rPr>
       </w:pPr>
+    </w:p>
+    <w:p>
+      <w:pPr>
+        <w:jc w:val="center"/>
+        <w:rPr>
+          <w:noProof/>
+          <w:vertAlign w:val="superscript"/>
+          <w:lang w:val="en-GB"/>
+        </w:rPr>
+      </w:pPr>
       <w:r>
         <w:rPr>
           <w:noProof/>
@@ -196,13 +230,81 @@
       </w:r>
       <w:r>
         <w:rPr>
-          <w:rStyle w:val="FootnoteReference"/>
-          <w:rFonts w:eastAsia="Times New Roman" w:cs="Times New Roman"/>
-          <w:noProof/>
-          <w:szCs w:val="24"/>
-          <w:lang w:val="en-GB"/>
-        </w:rPr>
-        <w:footnoteReference w:id="1"/>
+          <w:noProof/>
+          <w:vertAlign w:val="superscript"/>
+          <w:lang w:val="en-GB"/>
+        </w:rPr>
+        <w:t>*</w:t>
+      </w:r>
+    </w:p>
+    <w:p>
+      <w:pPr>
+        <w:jc w:val="center"/>
+        <w:rPr>
+          <w:noProof/>
+          <w:vertAlign w:val="superscript"/>
+          <w:lang w:val="en-GB"/>
+        </w:rPr>
+      </w:pPr>
+    </w:p>
+    <w:p>
+      <w:pPr>
+        <w:pStyle w:val="Subtitle"/>
+        <w:rPr>
+          <w:rStyle w:val="author"/>
+        </w:rPr>
+        <w:sectPr>
+          <w:footerReference w:type="default" r:id="rId8"/>
+          <w:footnotePr>
+            <w:numFmt w:val="chicago"/>
+          </w:footnotePr>
+          <w:type w:val="continuous"/>
+          <w:pgSz w:w="12240" w:h="15840" w:code="1"/>
+          <w:pgMar w:top="1440" w:right="1440" w:bottom="1440" w:left="1440" w:header="720" w:footer="720" w:gutter="0"/>
+          <w:lnNumType w:countBy="1" w:restart="continuous"/>
+          <w:cols w:space="720"/>
+          <w:docGrid w:linePitch="360"/>
+        </w:sectPr>
+      </w:pPr>
+      <w:r>
+        <w:rPr>
+          <w:rStyle w:val="author"/>
+        </w:rPr>
+        <w:footnoteRef/>
+      </w:r>
+      <w:r>
+        <w:rPr>
+          <w:rStyle w:val="author"/>
+        </w:rPr>
+        <w:t xml:space="preserve"> Geospatial Engineering Consultant, </w:t>
+      </w:r>
+      <w:proofErr w:type="spellStart"/>
+      <w:r>
+        <w:rPr>
+          <w:rStyle w:val="author"/>
+        </w:rPr>
+        <w:t>Aerogeospatial</w:t>
+      </w:r>
+      <w:proofErr w:type="spellEnd"/>
+      <w:r>
+        <w:rPr>
+          <w:rStyle w:val="author"/>
+        </w:rPr>
+        <w:t xml:space="preserve"> LLC, 1401 21st Street, Suite R, Sacramento, CA 95811, e-mail: </w:t>
+      </w:r>
+      <w:r>
+        <w:rPr>
+          <w:rStyle w:val="author"/>
+          <w:i/>
+          <w:iCs/>
+        </w:rPr>
+        <w:t>nejad.fj@gmail.com</w:t>
+      </w:r>
+      <w:r>
+        <w:rPr>
+          <w:rStyle w:val="author"/>
+        </w:rPr>
+        <w:t>.</w:t>
       </w:r>
     </w:p>
     <w:p>
@@ -268,7 +370,7 @@
       <w:r>
         <w:t xml:space="preserve">the largest </w:t>
       </w:r>
-      <w:hyperlink r:id="rId8" w:history="1">
+      <w:hyperlink r:id="rId9" w:history="1">
         <w:r>
           <w:rPr>
             <w:rStyle w:val="Hyperlink"/>
@@ -389,27 +491,14 @@
       <w:r>
         <w:t xml:space="preserve">Table </w:t>
       </w:r>
-      <w:r>
-        <w:fldChar w:fldCharType="begin"/>
-      </w:r>
-      <w:r>
-        <w:instrText xml:space="preserve"> SEQ Table \* ARABIC </w:instrText>
-      </w:r>
-      <w:r>
-        <w:fldChar w:fldCharType="separate"/>
-      </w:r>
-      <w:r>
-        <w:rPr>
-          <w:noProof/>
-        </w:rPr>
-        <w:t>1</w:t>
-      </w:r>
-      <w:r>
-        <w:rPr>
-          <w:noProof/>
-        </w:rPr>
-        <w:fldChar w:fldCharType="end"/>
-      </w:r>
+      <w:fldSimple w:instr=" SEQ Table \* ARABIC ">
+        <w:r>
+          <w:rPr>
+            <w:noProof/>
+          </w:rPr>
+          <w:t>1</w:t>
+        </w:r>
+      </w:fldSimple>
       <w:bookmarkEnd w:id="2"/>
       <w:r>
         <w:t xml:space="preserve">. </w:t>
@@ -3005,27 +3094,14 @@
         <w:lastRenderedPageBreak/>
         <w:t xml:space="preserve">Table </w:t>
       </w:r>
-      <w:r>
-        <w:fldChar w:fldCharType="begin"/>
-      </w:r>
-      <w:r>
-        <w:instrText xml:space="preserve"> SEQ Table \* ARABIC </w:instrText>
-      </w:r>
-      <w:r>
-        <w:fldChar w:fldCharType="separate"/>
-      </w:r>
-      <w:r>
-        <w:rPr>
-          <w:noProof/>
-        </w:rPr>
-        <w:t>2</w:t>
-      </w:r>
-      <w:r>
-        <w:rPr>
-          <w:noProof/>
-        </w:rPr>
-        <w:fldChar w:fldCharType="end"/>
-      </w:r>
+      <w:fldSimple w:instr=" SEQ Table \* ARABIC ">
+        <w:r>
+          <w:rPr>
+            <w:noProof/>
+          </w:rPr>
+          <w:t>2</w:t>
+        </w:r>
+      </w:fldSimple>
       <w:bookmarkEnd w:id="7"/>
       <w:r>
         <w:t xml:space="preserve">. Selected dataset </w:t>
@@ -7532,7 +7608,7 @@
                     </pic:cNvPicPr>
                   </pic:nvPicPr>
                   <pic:blipFill>
-                    <a:blip r:embed="rId9">
+                    <a:blip r:embed="rId10">
                       <a:extLst>
                         <a:ext uri="{28A0092B-C50C-407E-A947-70E740481C1C}">
                           <a14:useLocalDpi xmlns:a14="http://schemas.microsoft.com/office/drawing/2010/main" val="0"/>
@@ -7572,27 +7648,14 @@
       <w:r>
         <w:t xml:space="preserve">Figure </w:t>
       </w:r>
-      <w:r>
-        <w:fldChar w:fldCharType="begin"/>
-      </w:r>
-      <w:r>
-        <w:instrText xml:space="preserve"> SEQ Figure \* ARABIC </w:instrText>
-      </w:r>
-      <w:r>
-        <w:fldChar w:fldCharType="separate"/>
-      </w:r>
-      <w:r>
-        <w:rPr>
-          <w:noProof/>
-        </w:rPr>
-        <w:t>1</w:t>
-      </w:r>
-      <w:r>
-        <w:rPr>
-          <w:noProof/>
-        </w:rPr>
-        <w:fldChar w:fldCharType="end"/>
-      </w:r>
+      <w:fldSimple w:instr=" SEQ Figure \* ARABIC ">
+        <w:r>
+          <w:rPr>
+            <w:noProof/>
+          </w:rPr>
+          <w:t>1</w:t>
+        </w:r>
+      </w:fldSimple>
       <w:bookmarkEnd w:id="8"/>
       <w:r>
         <w:t>. West Texas Intermediate (WTI) crude oil price</w:t>
@@ -8055,27 +8118,14 @@
       <w:r>
         <w:t xml:space="preserve">Table </w:t>
       </w:r>
-      <w:r>
-        <w:fldChar w:fldCharType="begin"/>
-      </w:r>
-      <w:r>
-        <w:instrText xml:space="preserve"> SEQ Table \* ARABIC </w:instrText>
-      </w:r>
-      <w:r>
-        <w:fldChar w:fldCharType="separate"/>
-      </w:r>
-      <w:r>
-        <w:rPr>
-          <w:noProof/>
-        </w:rPr>
-        <w:t>3</w:t>
-      </w:r>
-      <w:r>
-        <w:rPr>
-          <w:noProof/>
-        </w:rPr>
-        <w:fldChar w:fldCharType="end"/>
-      </w:r>
+      <w:fldSimple w:instr=" SEQ Table \* ARABIC ">
+        <w:r>
+          <w:rPr>
+            <w:noProof/>
+          </w:rPr>
+          <w:t>3</w:t>
+        </w:r>
+      </w:fldSimple>
       <w:bookmarkEnd w:id="9"/>
       <w:r>
         <w:t>. Summary statistics of missing data in feature variables</w:t>
@@ -8759,7 +8809,7 @@
                     </pic:cNvPicPr>
                   </pic:nvPicPr>
                   <pic:blipFill>
-                    <a:blip r:embed="rId10" cstate="print">
+                    <a:blip r:embed="rId11" cstate="print">
                       <a:extLst>
                         <a:ext uri="{28A0092B-C50C-407E-A947-70E740481C1C}">
                           <a14:useLocalDpi xmlns:a14="http://schemas.microsoft.com/office/drawing/2010/main" val="0"/>
@@ -8799,27 +8849,14 @@
       <w:r>
         <w:t xml:space="preserve">Figure </w:t>
       </w:r>
-      <w:r>
-        <w:fldChar w:fldCharType="begin"/>
-      </w:r>
-      <w:r>
-        <w:instrText xml:space="preserve"> SEQ Figure \* ARABIC </w:instrText>
-      </w:r>
-      <w:r>
-        <w:fldChar w:fldCharType="separate"/>
-      </w:r>
-      <w:r>
-        <w:rPr>
-          <w:noProof/>
-        </w:rPr>
-        <w:t>2</w:t>
-      </w:r>
-      <w:r>
-        <w:rPr>
-          <w:noProof/>
-        </w:rPr>
-        <w:fldChar w:fldCharType="end"/>
-      </w:r>
+      <w:fldSimple w:instr=" SEQ Figure \* ARABIC ">
+        <w:r>
+          <w:rPr>
+            <w:noProof/>
+          </w:rPr>
+          <w:t>2</w:t>
+        </w:r>
+      </w:fldSimple>
       <w:bookmarkEnd w:id="10"/>
       <w:r>
         <w:t>. Missing data plot</w:t>
@@ -9721,7 +9758,7 @@
                     </pic:cNvPicPr>
                   </pic:nvPicPr>
                   <pic:blipFill>
-                    <a:blip r:embed="rId11">
+                    <a:blip r:embed="rId12">
                       <a:extLst>
                         <a:ext uri="{28A0092B-C50C-407E-A947-70E740481C1C}">
                           <a14:useLocalDpi xmlns:a14="http://schemas.microsoft.com/office/drawing/2010/main" val="0"/>
@@ -9761,24 +9798,14 @@
       <w:r>
         <w:t xml:space="preserve">Figure </w:t>
       </w:r>
-      <w:r>
-        <w:fldChar w:fldCharType="begin"/>
-      </w:r>
-      <w:r>
-        <w:instrText xml:space="preserve"> SEQ Figure \* ARABIC </w:instrText>
-      </w:r>
-      <w:r>
-        <w:fldChar w:fldCharType="separate"/>
-      </w:r>
-      <w:r>
-        <w:rPr>
-          <w:noProof/>
-        </w:rPr>
-        <w:t>3</w:t>
-      </w:r>
-      <w:r>
-        <w:fldChar w:fldCharType="end"/>
-      </w:r>
+      <w:fldSimple w:instr=" SEQ Figure \* ARABIC ">
+        <w:r>
+          <w:rPr>
+            <w:noProof/>
+          </w:rPr>
+          <w:t>3</w:t>
+        </w:r>
+      </w:fldSimple>
       <w:bookmarkEnd w:id="11"/>
       <w:r>
         <w:t xml:space="preserve">. </w:t>
@@ -9815,7 +9842,7 @@
                     </pic:cNvPicPr>
                   </pic:nvPicPr>
                   <pic:blipFill>
-                    <a:blip r:embed="rId12">
+                    <a:blip r:embed="rId13">
                       <a:extLst>
                         <a:ext uri="{28A0092B-C50C-407E-A947-70E740481C1C}">
                           <a14:useLocalDpi xmlns:a14="http://schemas.microsoft.com/office/drawing/2010/main" val="0"/>
@@ -9855,24 +9882,14 @@
       <w:r>
         <w:t xml:space="preserve">Figure </w:t>
       </w:r>
-      <w:r>
-        <w:fldChar w:fldCharType="begin"/>
-      </w:r>
-      <w:r>
-        <w:instrText xml:space="preserve"> SEQ Figure \* ARABIC </w:instrText>
-      </w:r>
-      <w:r>
-        <w:fldChar w:fldCharType="separate"/>
-      </w:r>
-      <w:r>
-        <w:rPr>
-          <w:noProof/>
-        </w:rPr>
-        <w:t>4</w:t>
-      </w:r>
-      <w:r>
-        <w:fldChar w:fldCharType="end"/>
-      </w:r>
+      <w:fldSimple w:instr=" SEQ Figure \* ARABIC ">
+        <w:r>
+          <w:rPr>
+            <w:noProof/>
+          </w:rPr>
+          <w:t>4</w:t>
+        </w:r>
+      </w:fldSimple>
       <w:bookmarkEnd w:id="12"/>
       <w:r>
         <w:t xml:space="preserve">. </w:t>
@@ -9920,7 +9937,7 @@
                     </pic:cNvPicPr>
                   </pic:nvPicPr>
                   <pic:blipFill rotWithShape="1">
-                    <a:blip r:embed="rId13" cstate="print">
+                    <a:blip r:embed="rId14" cstate="print">
                       <a:extLst>
                         <a:ext uri="{28A0092B-C50C-407E-A947-70E740481C1C}">
                           <a14:useLocalDpi xmlns:a14="http://schemas.microsoft.com/office/drawing/2010/main" val="0"/>
@@ -9963,24 +9980,14 @@
       <w:r>
         <w:t xml:space="preserve">Figure </w:t>
       </w:r>
-      <w:r>
-        <w:fldChar w:fldCharType="begin"/>
-      </w:r>
-      <w:r>
-        <w:instrText xml:space="preserve"> SEQ Figure \* ARABIC </w:instrText>
-      </w:r>
-      <w:r>
-        <w:fldChar w:fldCharType="separate"/>
-      </w:r>
-      <w:r>
-        <w:rPr>
-          <w:noProof/>
-        </w:rPr>
-        <w:t>5</w:t>
-      </w:r>
-      <w:r>
-        <w:fldChar w:fldCharType="end"/>
-      </w:r>
+      <w:fldSimple w:instr=" SEQ Figure \* ARABIC ">
+        <w:r>
+          <w:rPr>
+            <w:noProof/>
+          </w:rPr>
+          <w:t>5</w:t>
+        </w:r>
+      </w:fldSimple>
       <w:bookmarkEnd w:id="13"/>
       <w:r>
         <w:t>. Pearson c</w:t>
@@ -10030,7 +10037,7 @@
                     </pic:cNvPicPr>
                   </pic:nvPicPr>
                   <pic:blipFill rotWithShape="1">
-                    <a:blip r:embed="rId14" cstate="print">
+                    <a:blip r:embed="rId15" cstate="print">
                       <a:extLst>
                         <a:ext uri="{28A0092B-C50C-407E-A947-70E740481C1C}">
                           <a14:useLocalDpi xmlns:a14="http://schemas.microsoft.com/office/drawing/2010/main" val="0"/>
@@ -10079,24 +10086,14 @@
       <w:r>
         <w:t xml:space="preserve">Figure </w:t>
       </w:r>
-      <w:r>
-        <w:fldChar w:fldCharType="begin"/>
-      </w:r>
-      <w:r>
-        <w:instrText xml:space="preserve"> SEQ Figure \* ARABIC </w:instrText>
-      </w:r>
-      <w:r>
-        <w:fldChar w:fldCharType="separate"/>
-      </w:r>
-      <w:r>
-        <w:rPr>
-          <w:noProof/>
-        </w:rPr>
-        <w:t>6</w:t>
-      </w:r>
-      <w:r>
-        <w:fldChar w:fldCharType="end"/>
-      </w:r>
+      <w:fldSimple w:instr=" SEQ Figure \* ARABIC ">
+        <w:r>
+          <w:rPr>
+            <w:noProof/>
+          </w:rPr>
+          <w:t>6</w:t>
+        </w:r>
+      </w:fldSimple>
       <w:bookmarkEnd w:id="14"/>
       <w:r>
         <w:t xml:space="preserve">. </w:t>
@@ -10379,14 +10376,7 @@
                     <w:rFonts w:ascii="Cambria Math" w:hAnsi="Cambria Math"/>
                     <w:lang w:val="en-GB"/>
                   </w:rPr>
-                  <m:t>=</m:t>
-                </m:r>
-                <m:r>
-                  <w:rPr>
-                    <w:rFonts w:ascii="Cambria Math" w:hAnsi="Cambria Math"/>
-                    <w:lang w:val="en-GB"/>
-                  </w:rPr>
-                  <m:t>f</m:t>
+                  <m:t>=f</m:t>
                 </m:r>
                 <m:d>
                   <m:dPr>
@@ -10425,14 +10415,7 @@
                             <w:rFonts w:ascii="Cambria Math" w:hAnsi="Cambria Math"/>
                             <w:lang w:val="en-GB"/>
                           </w:rPr>
-                          <m:t>t</m:t>
-                        </m:r>
-                        <m:r>
-                          <w:rPr>
-                            <w:rFonts w:ascii="Cambria Math" w:hAnsi="Cambria Math"/>
-                            <w:lang w:val="en-GB"/>
-                          </w:rPr>
-                          <m:t>-n</m:t>
+                          <m:t>t-n</m:t>
                         </m:r>
                       </m:sub>
                     </m:sSub>
@@ -10507,14 +10490,7 @@
                         <w:rFonts w:ascii="Cambria Math" w:hAnsi="Cambria Math"/>
                         <w:lang w:val="en-GB"/>
                       </w:rPr>
-                      <m:t>t</m:t>
-                    </m:r>
-                    <m:r>
-                      <w:rPr>
-                        <w:rFonts w:ascii="Cambria Math" w:hAnsi="Cambria Math"/>
-                        <w:lang w:val="en-GB"/>
-                      </w:rPr>
-                      <m:t>-n</m:t>
+                      <m:t>t-n</m:t>
                     </m:r>
                   </m:sub>
                 </m:sSub>
@@ -10895,10 +10871,7 @@
         <w:t xml:space="preserve">bar chart of sorted </w:t>
       </w:r>
       <w:r>
-        <w:t>PPS</w:t>
-      </w:r>
-      <w:r>
-        <w:t xml:space="preserve"> </w:t>
+        <w:t xml:space="preserve">PPS </w:t>
       </w:r>
       <w:r>
         <w:t>c</w:t>
@@ -10950,7 +10923,7 @@
       <w:tr>
         <w:tc>
           <w:tcPr>
-            <w:tcW w:w="4675" w:type="dxa"/>
+            <w:tcW w:w="4680" w:type="dxa"/>
           </w:tcPr>
           <w:p>
             <w:pPr>
@@ -10961,6 +10934,17 @@
                 <w:noProof/>
               </w:rPr>
               <w:lastRenderedPageBreak/>
+              <w:t>(a)</w:t>
+            </w:r>
+          </w:p>
+          <w:p>
+            <w:pPr>
+              <w:pStyle w:val="Figure"/>
+            </w:pPr>
+            <w:r>
+              <w:rPr>
+                <w:noProof/>
+              </w:rPr>
               <w:drawing>
                 <wp:inline distT="0" distB="0" distL="0" distR="0" wp14:anchorId="07420729" wp14:editId="6184AB9E">
                   <wp:extent cx="2926080" cy="1958817"/>
@@ -10974,69 +10958,6 @@
                       <pic:pic xmlns:pic="http://schemas.openxmlformats.org/drawingml/2006/picture">
                         <pic:nvPicPr>
                           <pic:cNvPr id="0" name="Picture 9"/>
-                          <pic:cNvPicPr>
-                            <a:picLocks noChangeAspect="1" noChangeArrowheads="1"/>
-                          </pic:cNvPicPr>
-                        </pic:nvPicPr>
-                        <pic:blipFill>
-                          <a:blip r:embed="rId15" cstate="print">
-                            <a:extLst>
-                              <a:ext uri="{28A0092B-C50C-407E-A947-70E740481C1C}">
-                                <a14:useLocalDpi xmlns:a14="http://schemas.microsoft.com/office/drawing/2010/main" val="0"/>
-                              </a:ext>
-                            </a:extLst>
-                          </a:blip>
-                          <a:srcRect/>
-                          <a:stretch>
-                            <a:fillRect/>
-                          </a:stretch>
-                        </pic:blipFill>
-                        <pic:spPr bwMode="auto">
-                          <a:xfrm>
-                            <a:off x="0" y="0"/>
-                            <a:ext cx="2926080" cy="1958817"/>
-                          </a:xfrm>
-                          <a:prstGeom prst="rect">
-                            <a:avLst/>
-                          </a:prstGeom>
-                          <a:noFill/>
-                          <a:ln>
-                            <a:noFill/>
-                          </a:ln>
-                        </pic:spPr>
-                      </pic:pic>
-                    </a:graphicData>
-                  </a:graphic>
-                </wp:inline>
-              </w:drawing>
-            </w:r>
-          </w:p>
-        </w:tc>
-        <w:tc>
-          <w:tcPr>
-            <w:tcW w:w="4675" w:type="dxa"/>
-          </w:tcPr>
-          <w:p>
-            <w:pPr>
-              <w:pStyle w:val="Figure"/>
-            </w:pPr>
-            <w:r>
-              <w:rPr>
-                <w:noProof/>
-              </w:rPr>
-              <w:drawing>
-                <wp:inline distT="0" distB="0" distL="0" distR="0" wp14:anchorId="3D777359" wp14:editId="25249471">
-                  <wp:extent cx="2926080" cy="1958817"/>
-                  <wp:effectExtent l="0" t="0" r="7620" b="3810"/>
-                  <wp:docPr id="36" name="Picture 36"/>
-                  <wp:cNvGraphicFramePr>
-                    <a:graphicFrameLocks xmlns:a="http://schemas.openxmlformats.org/drawingml/2006/main" noChangeAspect="1"/>
-                  </wp:cNvGraphicFramePr>
-                  <a:graphic xmlns:a="http://schemas.openxmlformats.org/drawingml/2006/main">
-                    <a:graphicData uri="http://schemas.openxmlformats.org/drawingml/2006/picture">
-                      <pic:pic xmlns:pic="http://schemas.openxmlformats.org/drawingml/2006/picture">
-                        <pic:nvPicPr>
-                          <pic:cNvPr id="0" name="Picture 10"/>
                           <pic:cNvPicPr>
                             <a:picLocks noChangeAspect="1" noChangeArrowheads="1"/>
                           </pic:cNvPicPr>
@@ -11075,11 +10996,9 @@
             </w:r>
           </w:p>
         </w:tc>
-      </w:tr>
-      <w:tr>
-        <w:tc>
-          <w:tcPr>
-            <w:tcW w:w="4675" w:type="dxa"/>
+        <w:tc>
+          <w:tcPr>
+            <w:tcW w:w="4680" w:type="dxa"/>
           </w:tcPr>
           <w:p>
             <w:pPr>
@@ -11095,61 +11014,22 @@
                 <w:noProof/>
                 <w:lang w:val="en-GB"/>
               </w:rPr>
-              <w:t>(a)</w:t>
-            </w:r>
-          </w:p>
-        </w:tc>
-        <w:tc>
-          <w:tcPr>
-            <w:tcW w:w="4675" w:type="dxa"/>
-          </w:tcPr>
-          <w:p>
-            <w:pPr>
-              <w:pStyle w:val="Table"/>
-              <w:jc w:val="center"/>
+              <w:t>(b)</w:t>
+            </w:r>
+          </w:p>
+          <w:p>
+            <w:pPr>
+              <w:pStyle w:val="Figure"/>
+            </w:pPr>
+            <w:r>
               <w:rPr>
                 <w:noProof/>
-                <w:lang w:val="en-GB"/>
-              </w:rPr>
-            </w:pPr>
-            <w:r>
-              <w:rPr>
-                <w:noProof/>
-                <w:lang w:val="en-GB"/>
-              </w:rPr>
-              <w:t>(b)</w:t>
-            </w:r>
-          </w:p>
-          <w:p>
-            <w:pPr>
-              <w:pStyle w:val="Table"/>
-              <w:jc w:val="center"/>
-              <w:rPr>
-                <w:noProof/>
-                <w:lang w:val="en-GB"/>
-              </w:rPr>
-            </w:pPr>
-          </w:p>
-        </w:tc>
-      </w:tr>
-      <w:tr>
-        <w:tc>
-          <w:tcPr>
-            <w:tcW w:w="4675" w:type="dxa"/>
-          </w:tcPr>
-          <w:p>
-            <w:pPr>
-              <w:pStyle w:val="Figure"/>
-            </w:pPr>
-            <w:r>
-              <w:rPr>
-                <w:noProof/>
               </w:rPr>
               <w:drawing>
-                <wp:inline distT="0" distB="0" distL="0" distR="0" wp14:anchorId="73BD55AE" wp14:editId="72868C59">
+                <wp:inline distT="0" distB="0" distL="0" distR="0" wp14:anchorId="3D777359" wp14:editId="25249471">
                   <wp:extent cx="2926080" cy="1958817"/>
                   <wp:effectExtent l="0" t="0" r="7620" b="3810"/>
-                  <wp:docPr id="37" name="Picture 37"/>
+                  <wp:docPr id="36" name="Picture 36"/>
                   <wp:cNvGraphicFramePr>
                     <a:graphicFrameLocks xmlns:a="http://schemas.openxmlformats.org/drawingml/2006/main" noChangeAspect="1"/>
                   </wp:cNvGraphicFramePr>
@@ -11157,7 +11037,7 @@
                     <a:graphicData uri="http://schemas.openxmlformats.org/drawingml/2006/picture">
                       <pic:pic xmlns:pic="http://schemas.openxmlformats.org/drawingml/2006/picture">
                         <pic:nvPicPr>
-                          <pic:cNvPr id="0" name="Picture 11"/>
+                          <pic:cNvPr id="0" name="Picture 10"/>
                           <pic:cNvPicPr>
                             <a:picLocks noChangeAspect="1" noChangeArrowheads="1"/>
                           </pic:cNvPicPr>
@@ -11196,9 +11076,43 @@
             </w:r>
           </w:p>
         </w:tc>
-        <w:tc>
-          <w:tcPr>
-            <w:tcW w:w="4675" w:type="dxa"/>
+      </w:tr>
+      <w:tr>
+        <w:tc>
+          <w:tcPr>
+            <w:tcW w:w="4680" w:type="dxa"/>
+          </w:tcPr>
+          <w:p>
+            <w:pPr>
+              <w:pStyle w:val="Table"/>
+              <w:jc w:val="center"/>
+              <w:rPr>
+                <w:noProof/>
+                <w:lang w:val="en-GB"/>
+              </w:rPr>
+            </w:pPr>
+          </w:p>
+        </w:tc>
+        <w:tc>
+          <w:tcPr>
+            <w:tcW w:w="4680" w:type="dxa"/>
+          </w:tcPr>
+          <w:p>
+            <w:pPr>
+              <w:pStyle w:val="Table"/>
+              <w:jc w:val="center"/>
+              <w:rPr>
+                <w:noProof/>
+                <w:lang w:val="en-GB"/>
+              </w:rPr>
+            </w:pPr>
+          </w:p>
+        </w:tc>
+      </w:tr>
+      <w:tr>
+        <w:tc>
+          <w:tcPr>
+            <w:tcW w:w="4680" w:type="dxa"/>
           </w:tcPr>
           <w:p>
             <w:pPr>
@@ -11208,11 +11122,22 @@
               <w:rPr>
                 <w:noProof/>
               </w:rPr>
+              <w:t>(c)</w:t>
+            </w:r>
+          </w:p>
+          <w:p>
+            <w:pPr>
+              <w:pStyle w:val="Figure"/>
+            </w:pPr>
+            <w:r>
+              <w:rPr>
+                <w:noProof/>
+              </w:rPr>
               <w:drawing>
-                <wp:inline distT="0" distB="0" distL="0" distR="0" wp14:anchorId="7FE0F375" wp14:editId="175A4B31">
+                <wp:inline distT="0" distB="0" distL="0" distR="0" wp14:anchorId="73BD55AE" wp14:editId="72868C59">
                   <wp:extent cx="2926080" cy="1958817"/>
                   <wp:effectExtent l="0" t="0" r="7620" b="3810"/>
-                  <wp:docPr id="38" name="Picture 38"/>
+                  <wp:docPr id="37" name="Picture 37"/>
                   <wp:cNvGraphicFramePr>
                     <a:graphicFrameLocks xmlns:a="http://schemas.openxmlformats.org/drawingml/2006/main" noChangeAspect="1"/>
                   </wp:cNvGraphicFramePr>
@@ -11220,7 +11145,7 @@
                     <a:graphicData uri="http://schemas.openxmlformats.org/drawingml/2006/picture">
                       <pic:pic xmlns:pic="http://schemas.openxmlformats.org/drawingml/2006/picture">
                         <pic:nvPicPr>
-                          <pic:cNvPr id="0" name="Picture 12"/>
+                          <pic:cNvPr id="0" name="Picture 11"/>
                           <pic:cNvPicPr>
                             <a:picLocks noChangeAspect="1" noChangeArrowheads="1"/>
                           </pic:cNvPicPr>
@@ -11259,71 +11184,34 @@
             </w:r>
           </w:p>
         </w:tc>
-      </w:tr>
-      <w:tr>
-        <w:tc>
-          <w:tcPr>
-            <w:tcW w:w="4675" w:type="dxa"/>
-          </w:tcPr>
-          <w:p>
-            <w:pPr>
-              <w:pStyle w:val="Table"/>
-              <w:jc w:val="center"/>
+        <w:tc>
+          <w:tcPr>
+            <w:tcW w:w="4680" w:type="dxa"/>
+          </w:tcPr>
+          <w:p>
+            <w:pPr>
+              <w:pStyle w:val="Figure"/>
+            </w:pPr>
+            <w:r>
               <w:rPr>
                 <w:noProof/>
-                <w:lang w:val="en-GB"/>
-              </w:rPr>
+              </w:rPr>
+              <w:t>(d)</w:t>
+            </w:r>
+          </w:p>
+          <w:p>
+            <w:pPr>
+              <w:pStyle w:val="Figure"/>
             </w:pPr>
             <w:r>
               <w:rPr>
                 <w:noProof/>
-                <w:lang w:val="en-GB"/>
-              </w:rPr>
-              <w:t>(c)</w:t>
-            </w:r>
-          </w:p>
-        </w:tc>
-        <w:tc>
-          <w:tcPr>
-            <w:tcW w:w="4675" w:type="dxa"/>
-          </w:tcPr>
-          <w:p>
-            <w:pPr>
-              <w:pStyle w:val="Table"/>
-              <w:jc w:val="center"/>
-              <w:rPr>
-                <w:noProof/>
-                <w:lang w:val="en-GB"/>
-              </w:rPr>
-            </w:pPr>
-            <w:r>
-              <w:rPr>
-                <w:noProof/>
-                <w:lang w:val="en-GB"/>
-              </w:rPr>
-              <w:t>(d)</w:t>
-            </w:r>
-          </w:p>
-        </w:tc>
-      </w:tr>
-      <w:tr>
-        <w:tc>
-          <w:tcPr>
-            <w:tcW w:w="4675" w:type="dxa"/>
-          </w:tcPr>
-          <w:p>
-            <w:pPr>
-              <w:pStyle w:val="Figure"/>
-            </w:pPr>
-            <w:r>
-              <w:rPr>
-                <w:noProof/>
               </w:rPr>
               <w:drawing>
-                <wp:inline distT="0" distB="0" distL="0" distR="0" wp14:anchorId="6F565C68" wp14:editId="54962A60">
+                <wp:inline distT="0" distB="0" distL="0" distR="0" wp14:anchorId="7FE0F375" wp14:editId="175A4B31">
                   <wp:extent cx="2926080" cy="1958817"/>
                   <wp:effectExtent l="0" t="0" r="7620" b="3810"/>
-                  <wp:docPr id="39" name="Picture 39"/>
+                  <wp:docPr id="38" name="Picture 38"/>
                   <wp:cNvGraphicFramePr>
                     <a:graphicFrameLocks xmlns:a="http://schemas.openxmlformats.org/drawingml/2006/main" noChangeAspect="1"/>
                   </wp:cNvGraphicFramePr>
@@ -11331,7 +11219,7 @@
                     <a:graphicData uri="http://schemas.openxmlformats.org/drawingml/2006/picture">
                       <pic:pic xmlns:pic="http://schemas.openxmlformats.org/drawingml/2006/picture">
                         <pic:nvPicPr>
-                          <pic:cNvPr id="0" name="Picture 13"/>
+                          <pic:cNvPr id="0" name="Picture 12"/>
                           <pic:cNvPicPr>
                             <a:picLocks noChangeAspect="1" noChangeArrowheads="1"/>
                           </pic:cNvPicPr>
@@ -11370,9 +11258,43 @@
             </w:r>
           </w:p>
         </w:tc>
-        <w:tc>
-          <w:tcPr>
-            <w:tcW w:w="4675" w:type="dxa"/>
+      </w:tr>
+      <w:tr>
+        <w:tc>
+          <w:tcPr>
+            <w:tcW w:w="4680" w:type="dxa"/>
+          </w:tcPr>
+          <w:p>
+            <w:pPr>
+              <w:pStyle w:val="Table"/>
+              <w:jc w:val="center"/>
+              <w:rPr>
+                <w:noProof/>
+                <w:lang w:val="en-GB"/>
+              </w:rPr>
+            </w:pPr>
+          </w:p>
+        </w:tc>
+        <w:tc>
+          <w:tcPr>
+            <w:tcW w:w="4680" w:type="dxa"/>
+          </w:tcPr>
+          <w:p>
+            <w:pPr>
+              <w:pStyle w:val="Table"/>
+              <w:jc w:val="center"/>
+              <w:rPr>
+                <w:noProof/>
+                <w:lang w:val="en-GB"/>
+              </w:rPr>
+            </w:pPr>
+          </w:p>
+        </w:tc>
+      </w:tr>
+      <w:tr>
+        <w:tc>
+          <w:tcPr>
+            <w:tcW w:w="4680" w:type="dxa"/>
           </w:tcPr>
           <w:p>
             <w:pPr>
@@ -11382,11 +11304,22 @@
               <w:rPr>
                 <w:noProof/>
               </w:rPr>
+              <w:t>(e)</w:t>
+            </w:r>
+          </w:p>
+          <w:p>
+            <w:pPr>
+              <w:pStyle w:val="Figure"/>
+            </w:pPr>
+            <w:r>
+              <w:rPr>
+                <w:noProof/>
+              </w:rPr>
               <w:drawing>
-                <wp:inline distT="0" distB="0" distL="0" distR="0" wp14:anchorId="38B9229D" wp14:editId="594CC60B">
+                <wp:inline distT="0" distB="0" distL="0" distR="0" wp14:anchorId="6F565C68" wp14:editId="54962A60">
                   <wp:extent cx="2926080" cy="1958817"/>
                   <wp:effectExtent l="0" t="0" r="7620" b="3810"/>
-                  <wp:docPr id="40" name="Picture 40"/>
+                  <wp:docPr id="39" name="Picture 39"/>
                   <wp:cNvGraphicFramePr>
                     <a:graphicFrameLocks xmlns:a="http://schemas.openxmlformats.org/drawingml/2006/main" noChangeAspect="1"/>
                   </wp:cNvGraphicFramePr>
@@ -11394,7 +11327,7 @@
                     <a:graphicData uri="http://schemas.openxmlformats.org/drawingml/2006/picture">
                       <pic:pic xmlns:pic="http://schemas.openxmlformats.org/drawingml/2006/picture">
                         <pic:nvPicPr>
-                          <pic:cNvPr id="0" name="Picture 14"/>
+                          <pic:cNvPr id="0" name="Picture 13"/>
                           <pic:cNvPicPr>
                             <a:picLocks noChangeAspect="1" noChangeArrowheads="1"/>
                           </pic:cNvPicPr>
@@ -11433,49 +11366,77 @@
             </w:r>
           </w:p>
         </w:tc>
-      </w:tr>
-      <w:tr>
-        <w:tc>
-          <w:tcPr>
-            <w:tcW w:w="4675" w:type="dxa"/>
-          </w:tcPr>
-          <w:p>
-            <w:pPr>
-              <w:pStyle w:val="Table"/>
-              <w:jc w:val="center"/>
+        <w:tc>
+          <w:tcPr>
+            <w:tcW w:w="4680" w:type="dxa"/>
+          </w:tcPr>
+          <w:p>
+            <w:pPr>
+              <w:pStyle w:val="Figure"/>
+            </w:pPr>
+            <w:r>
               <w:rPr>
                 <w:noProof/>
-                <w:lang w:val="en-GB"/>
-              </w:rPr>
+              </w:rPr>
+              <w:t>(f)</w:t>
+            </w:r>
+          </w:p>
+          <w:p>
+            <w:pPr>
+              <w:pStyle w:val="Figure"/>
             </w:pPr>
             <w:r>
               <w:rPr>
                 <w:noProof/>
-                <w:lang w:val="en-GB"/>
-              </w:rPr>
-              <w:t>(e)</w:t>
-            </w:r>
-          </w:p>
-        </w:tc>
-        <w:tc>
-          <w:tcPr>
-            <w:tcW w:w="4675" w:type="dxa"/>
-          </w:tcPr>
-          <w:p>
-            <w:pPr>
-              <w:pStyle w:val="Table"/>
-              <w:jc w:val="center"/>
-              <w:rPr>
-                <w:noProof/>
-                <w:lang w:val="en-GB"/>
-              </w:rPr>
-            </w:pPr>
-            <w:r>
-              <w:rPr>
-                <w:noProof/>
-                <w:lang w:val="en-GB"/>
-              </w:rPr>
-              <w:t>(f)</w:t>
+              </w:rPr>
+              <w:drawing>
+                <wp:inline distT="0" distB="0" distL="0" distR="0" wp14:anchorId="38B9229D" wp14:editId="594CC60B">
+                  <wp:extent cx="2926080" cy="1958817"/>
+                  <wp:effectExtent l="0" t="0" r="7620" b="3810"/>
+                  <wp:docPr id="40" name="Picture 40"/>
+                  <wp:cNvGraphicFramePr>
+                    <a:graphicFrameLocks xmlns:a="http://schemas.openxmlformats.org/drawingml/2006/main" noChangeAspect="1"/>
+                  </wp:cNvGraphicFramePr>
+                  <a:graphic xmlns:a="http://schemas.openxmlformats.org/drawingml/2006/main">
+                    <a:graphicData uri="http://schemas.openxmlformats.org/drawingml/2006/picture">
+                      <pic:pic xmlns:pic="http://schemas.openxmlformats.org/drawingml/2006/picture">
+                        <pic:nvPicPr>
+                          <pic:cNvPr id="0" name="Picture 14"/>
+                          <pic:cNvPicPr>
+                            <a:picLocks noChangeAspect="1" noChangeArrowheads="1"/>
+                          </pic:cNvPicPr>
+                        </pic:nvPicPr>
+                        <pic:blipFill>
+                          <a:blip r:embed="rId21" cstate="print">
+                            <a:extLst>
+                              <a:ext uri="{28A0092B-C50C-407E-A947-70E740481C1C}">
+                                <a14:useLocalDpi xmlns:a14="http://schemas.microsoft.com/office/drawing/2010/main" val="0"/>
+                              </a:ext>
+                            </a:extLst>
+                          </a:blip>
+                          <a:srcRect/>
+                          <a:stretch>
+                            <a:fillRect/>
+                          </a:stretch>
+                        </pic:blipFill>
+                        <pic:spPr bwMode="auto">
+                          <a:xfrm>
+                            <a:off x="0" y="0"/>
+                            <a:ext cx="2926080" cy="1958817"/>
+                          </a:xfrm>
+                          <a:prstGeom prst="rect">
+                            <a:avLst/>
+                          </a:prstGeom>
+                          <a:noFill/>
+                          <a:ln>
+                            <a:noFill/>
+                          </a:ln>
+                        </pic:spPr>
+                      </pic:pic>
+                    </a:graphicData>
+                  </a:graphic>
+                </wp:inline>
+              </w:drawing>
             </w:r>
           </w:p>
         </w:tc>
@@ -11489,24 +11450,14 @@
       <w:r>
         <w:t xml:space="preserve">Figure </w:t>
       </w:r>
-      <w:r>
-        <w:fldChar w:fldCharType="begin"/>
-      </w:r>
-      <w:r>
-        <w:instrText xml:space="preserve"> SEQ Figure \* ARABIC </w:instrText>
-      </w:r>
-      <w:r>
-        <w:fldChar w:fldCharType="separate"/>
-      </w:r>
-      <w:r>
-        <w:rPr>
-          <w:noProof/>
-        </w:rPr>
-        <w:t>7</w:t>
-      </w:r>
-      <w:r>
-        <w:fldChar w:fldCharType="end"/>
-      </w:r>
+      <w:fldSimple w:instr=" SEQ Figure \* ARABIC ">
+        <w:r>
+          <w:rPr>
+            <w:noProof/>
+          </w:rPr>
+          <w:t>7</w:t>
+        </w:r>
+      </w:fldSimple>
       <w:bookmarkEnd w:id="15"/>
       <w:r>
         <w:t>.</w:t>
@@ -11527,76 +11478,19 @@
         <w:t>time scenarios</w:t>
       </w:r>
       <w:r>
-        <w:t>; a) 1-month, b</w:t>
-      </w:r>
-      <w:r>
-        <w:t xml:space="preserve">) </w:t>
-      </w:r>
-      <w:r>
-        <w:t>2</w:t>
-      </w:r>
-      <w:r>
-        <w:t>-month</w:t>
-      </w:r>
-      <w:r>
-        <w:t>, c</w:t>
-      </w:r>
-      <w:r>
-        <w:t xml:space="preserve">) </w:t>
-      </w:r>
-      <w:r>
-        <w:t>3</w:t>
-      </w:r>
-      <w:r>
-        <w:t>-month</w:t>
-      </w:r>
-      <w:r>
-        <w:t>, d</w:t>
-      </w:r>
-      <w:r>
-        <w:t xml:space="preserve">) </w:t>
-      </w:r>
-      <w:r>
-        <w:t>4</w:t>
-      </w:r>
-      <w:r>
-        <w:t>-month</w:t>
-      </w:r>
-      <w:r>
-        <w:t>,</w:t>
+        <w:t>; a) 1-month, b) 2-month, c) 3-month, d) 4-month,</w:t>
       </w:r>
       <w:r>
         <w:t xml:space="preserve"> </w:t>
       </w:r>
       <w:r>
-        <w:t>e</w:t>
-      </w:r>
-      <w:r>
-        <w:t xml:space="preserve">) </w:t>
-      </w:r>
-      <w:r>
-        <w:t>5</w:t>
-      </w:r>
-      <w:r>
-        <w:t>-month</w:t>
-      </w:r>
-      <w:r>
-        <w:t>,</w:t>
+        <w:t>e) 5-month,</w:t>
       </w:r>
       <w:r>
         <w:t xml:space="preserve"> </w:t>
       </w:r>
       <w:r>
-        <w:t>f</w:t>
-      </w:r>
-      <w:r>
-        <w:t xml:space="preserve">) </w:t>
-      </w:r>
-      <w:r>
-        <w:t>6</w:t>
-      </w:r>
-      <w:r>
-        <w:t>-month</w:t>
+        <w:t>f) 6-month</w:t>
       </w:r>
     </w:p>
     <w:p>
@@ -11698,67 +11592,7 @@
         <w:rPr>
           <w:shd w:val="clear" w:color="auto" w:fill="FFFFFF"/>
         </w:rPr>
-        <w:t>B</w:t>
-      </w:r>
-      <w:r>
-        <w:rPr>
-          <w:shd w:val="clear" w:color="auto" w:fill="FFFFFF"/>
-        </w:rPr>
-        <w:t>y partitioning the data into train</w:t>
-      </w:r>
-      <w:r>
-        <w:rPr>
-          <w:shd w:val="clear" w:color="auto" w:fill="FFFFFF"/>
-        </w:rPr>
-        <w:t>/</w:t>
-      </w:r>
-      <w:r>
-        <w:rPr>
-          <w:shd w:val="clear" w:color="auto" w:fill="FFFFFF"/>
-        </w:rPr>
-        <w:t>test</w:t>
-      </w:r>
-      <w:r>
-        <w:rPr>
-          <w:shd w:val="clear" w:color="auto" w:fill="FFFFFF"/>
-        </w:rPr>
-        <w:t xml:space="preserve"> </w:t>
-      </w:r>
-      <w:r>
-        <w:rPr>
-          <w:shd w:val="clear" w:color="auto" w:fill="FFFFFF"/>
-        </w:rPr>
-        <w:t xml:space="preserve">splits, without letting </w:t>
-      </w:r>
-      <w:r>
-        <w:rPr>
-          <w:shd w:val="clear" w:color="auto" w:fill="FFFFFF"/>
-        </w:rPr>
-        <w:t>the</w:t>
-      </w:r>
-      <w:r>
-        <w:rPr>
-          <w:shd w:val="clear" w:color="auto" w:fill="FFFFFF"/>
-        </w:rPr>
-        <w:t xml:space="preserve"> model</w:t>
-      </w:r>
-      <w:r>
-        <w:rPr>
-          <w:shd w:val="clear" w:color="auto" w:fill="FFFFFF"/>
-        </w:rPr>
-        <w:t xml:space="preserve"> to</w:t>
-      </w:r>
-      <w:r>
-        <w:rPr>
-          <w:shd w:val="clear" w:color="auto" w:fill="FFFFFF"/>
-        </w:rPr>
-        <w:t xml:space="preserve"> learn about the test split, </w:t>
-      </w:r>
-      <w:r>
-        <w:rPr>
-          <w:shd w:val="clear" w:color="auto" w:fill="FFFFFF"/>
-        </w:rPr>
-        <w:t>it is possible to</w:t>
+        <w:t>By partitioning the data into train/test splits, without letting the model to learn about the test split, it is possible to</w:t>
       </w:r>
       <w:r>
         <w:rPr>
@@ -11855,13 +11689,7 @@
         <w:rPr>
           <w:shd w:val="clear" w:color="auto" w:fill="FFFFFF"/>
         </w:rPr>
-        <w:t>cross</w:t>
-      </w:r>
-      <w:r>
-        <w:rPr>
-          <w:shd w:val="clear" w:color="auto" w:fill="FFFFFF"/>
-        </w:rPr>
-        <w:t xml:space="preserve">-validation (CV). </w:t>
+        <w:t xml:space="preserve">cross-validation (CV). </w:t>
       </w:r>
       <w:r>
         <w:rPr>
@@ -11929,14 +11757,7 @@
             <w:rFonts w:ascii="Cambria Math" w:hAnsi="Cambria Math"/>
             <w:lang w:val="en-GB"/>
           </w:rPr>
-          <m:t>k</m:t>
-        </m:r>
-        <m:r>
-          <w:rPr>
-            <w:rFonts w:ascii="Cambria Math" w:hAnsi="Cambria Math"/>
-            <w:lang w:val="en-GB"/>
-          </w:rPr>
-          <m:t>-1</m:t>
+          <m:t>k-1</m:t>
         </m:r>
       </m:oMath>
       <w:r>
@@ -12017,13 +11838,7 @@
         <w:rPr>
           <w:shd w:val="clear" w:color="auto" w:fill="FFFFFF"/>
         </w:rPr>
-        <w:t>.</w:t>
-      </w:r>
-      <w:r>
-        <w:rPr>
-          <w:shd w:val="clear" w:color="auto" w:fill="FFFFFF"/>
-        </w:rPr>
-        <w:t xml:space="preserve"> The train/test split and </w:t>
+        <w:t xml:space="preserve">. The train/test split and </w:t>
       </w:r>
       <w:r>
         <w:rPr>
@@ -12057,10 +11872,7 @@
         </w:rPr>
       </w:pPr>
       <w:r>
-        <w:t>No</w:t>
-      </w:r>
-      <w:r>
-        <w:t>rmalization</w:t>
+        <w:t>Normalization</w:t>
       </w:r>
       <w:r>
         <w:rPr>
@@ -12108,103 +11920,43 @@
         <w:rPr>
           <w:shd w:val="clear" w:color="auto" w:fill="FFFFFF"/>
         </w:rPr>
-        <w:t xml:space="preserve"> modelling. </w:t>
+        <w:t xml:space="preserve"> modelling. As previously presented, the data has various units; however, the variables should be scaled into a common unit. This is usually achieved b</w:t>
       </w:r>
       <w:r>
         <w:rPr>
           <w:shd w:val="clear" w:color="auto" w:fill="FFFFFF"/>
         </w:rPr>
-        <w:t xml:space="preserve">As </w:t>
+        <w:t xml:space="preserve">y removing the mean value of each feature, </w:t>
       </w:r>
       <w:r>
         <w:rPr>
           <w:shd w:val="clear" w:color="auto" w:fill="FFFFFF"/>
         </w:rPr>
-        <w:t xml:space="preserve">previously </w:t>
+        <w:t xml:space="preserve">and </w:t>
       </w:r>
       <w:r>
         <w:rPr>
           <w:shd w:val="clear" w:color="auto" w:fill="FFFFFF"/>
         </w:rPr>
-        <w:t>presented</w:t>
+        <w:t xml:space="preserve">dividing </w:t>
       </w:r>
       <w:r>
         <w:rPr>
           <w:shd w:val="clear" w:color="auto" w:fill="FFFFFF"/>
         </w:rPr>
-        <w:t>,</w:t>
+        <w:t xml:space="preserve">the </w:t>
       </w:r>
       <w:r>
         <w:rPr>
           <w:shd w:val="clear" w:color="auto" w:fill="FFFFFF"/>
         </w:rPr>
-        <w:t xml:space="preserve"> the </w:t>
+        <w:t>by their standard deviation.</w:t>
       </w:r>
       <w:r>
         <w:rPr>
           <w:shd w:val="clear" w:color="auto" w:fill="FFFFFF"/>
         </w:rPr>
-        <w:t>data has</w:t>
-      </w:r>
-      <w:r>
-        <w:rPr>
-          <w:shd w:val="clear" w:color="auto" w:fill="FFFFFF"/>
-        </w:rPr>
-        <w:t xml:space="preserve"> various units; however, the variables should be scaled into </w:t>
-      </w:r>
-      <w:r>
-        <w:rPr>
-          <w:shd w:val="clear" w:color="auto" w:fill="FFFFFF"/>
-        </w:rPr>
-        <w:t>a common unit. This is usually achieved b</w:t>
-      </w:r>
-      <w:r>
-        <w:rPr>
-          <w:shd w:val="clear" w:color="auto" w:fill="FFFFFF"/>
-        </w:rPr>
-        <w:t xml:space="preserve">y removing the mean value of each feature, </w:t>
-      </w:r>
-      <w:r>
-        <w:rPr>
-          <w:shd w:val="clear" w:color="auto" w:fill="FFFFFF"/>
-        </w:rPr>
-        <w:t xml:space="preserve">and </w:t>
-      </w:r>
-      <w:r>
-        <w:rPr>
-          <w:shd w:val="clear" w:color="auto" w:fill="FFFFFF"/>
-        </w:rPr>
-        <w:t xml:space="preserve">dividing </w:t>
-      </w:r>
-      <w:r>
-        <w:rPr>
-          <w:shd w:val="clear" w:color="auto" w:fill="FFFFFF"/>
-        </w:rPr>
-        <w:t xml:space="preserve">the </w:t>
-      </w:r>
-      <w:r>
-        <w:rPr>
-          <w:shd w:val="clear" w:color="auto" w:fill="FFFFFF"/>
-        </w:rPr>
-        <w:t>by their standard deviation.</w:t>
-      </w:r>
-      <w:r>
-        <w:rPr>
-          <w:shd w:val="clear" w:color="auto" w:fill="FFFFFF"/>
-        </w:rPr>
-        <w:t xml:space="preserve"> It is recommended to find scaling parameters from the train then apply to the test dataset to </w:t>
-      </w:r>
-      <w:r>
-        <w:rPr>
-          <w:shd w:val="clear" w:color="auto" w:fill="FFFFFF"/>
-        </w:rPr>
-        <w:t xml:space="preserve">practically </w:t>
-      </w:r>
-      <w:r>
-        <w:rPr>
-          <w:shd w:val="clear" w:color="auto" w:fill="FFFFFF"/>
-        </w:rPr>
-        <w:t xml:space="preserve">keep them unseen. </w:t>
+        <w:t xml:space="preserve"> It is recommended to find scaling parameters from the train then apply to the test dataset to practically keep them unseen. </w:t>
       </w:r>
       <w:r>
         <w:rPr>
@@ -12279,7 +12031,7 @@
                     </pic:cNvPicPr>
                   </pic:nvPicPr>
                   <pic:blipFill>
-                    <a:blip r:embed="rId21">
+                    <a:blip r:embed="rId22">
                       <a:extLst>
                         <a:ext uri="{28A0092B-C50C-407E-A947-70E740481C1C}">
                           <a14:useLocalDpi xmlns:a14="http://schemas.microsoft.com/office/drawing/2010/main" val="0"/>
@@ -12319,30 +12071,19 @@
       <w:r>
         <w:t xml:space="preserve">Figure </w:t>
       </w:r>
-      <w:r>
-        <w:fldChar w:fldCharType="begin"/>
-      </w:r>
-      <w:r>
-        <w:instrText xml:space="preserve"> SEQ Figure \* ARABIC </w:instrText>
-      </w:r>
-      <w:r>
-        <w:fldChar w:fldCharType="separate"/>
-      </w:r>
-      <w:r>
-        <w:rPr>
-          <w:noProof/>
-        </w:rPr>
-        <w:t>8</w:t>
-      </w:r>
-      <w:r>
-        <w:fldChar w:fldCharType="end"/>
-      </w:r>
+      <w:fldSimple w:instr=" SEQ Figure \* ARABIC ">
+        <w:r>
+          <w:rPr>
+            <w:noProof/>
+          </w:rPr>
+          <w:t>8</w:t>
+        </w:r>
+      </w:fldSimple>
       <w:bookmarkEnd w:id="16"/>
       <w:r>
         <w:t>. Boxplots of scaled train datasets</w:t>
       </w:r>
     </w:p>
-    <w:p/>
     <w:p>
       <w:pPr>
         <w:pStyle w:val="Heading3"/>
@@ -12633,7 +12374,6 @@
           <w:noProof/>
           <w:lang w:val="en-GB"/>
         </w:rPr>
-        <w:lastRenderedPageBreak/>
         <w:t>Py</w:t>
       </w:r>
       <w:r>
@@ -12648,42 +12388,7 @@
           <w:noProof/>
           <w:lang w:val="en-GB"/>
         </w:rPr>
-        <w:t xml:space="preserve">aret </w:t>
-      </w:r>
-      <w:r>
-        <w:rPr>
-          <w:noProof/>
-          <w:lang w:val="en-GB"/>
-        </w:rPr>
-        <w:t>offer</w:t>
-      </w:r>
-      <w:r>
-        <w:rPr>
-          <w:noProof/>
-          <w:lang w:val="en-GB"/>
-        </w:rPr>
-        <w:t xml:space="preserve"> settings for train/test splits, missing value imputation</w:t>
-      </w:r>
-      <w:r>
-        <w:rPr>
-          <w:noProof/>
-          <w:lang w:val="en-GB"/>
-        </w:rPr>
-        <w:t xml:space="preserve"> methods</w:t>
-      </w:r>
-      <w:r>
-        <w:rPr>
-          <w:noProof/>
-          <w:lang w:val="en-GB"/>
-        </w:rPr>
-        <w:t>, scaling, normalziation</w:t>
-      </w:r>
-      <w:r>
-        <w:rPr>
-          <w:noProof/>
-          <w:lang w:val="en-GB"/>
-        </w:rPr>
-        <w:t xml:space="preserve">, etc. </w:t>
+        <w:t xml:space="preserve">aret offer settings for train/test splits, missing value imputation methods, scaling, normalziation, etc. </w:t>
       </w:r>
       <w:r>
         <w:rPr>
@@ -12741,34 +12446,19 @@
       </w:r>
       <w:proofErr w:type="spellEnd"/>
       <w:r>
-        <w:t xml:space="preserve"> regression session settings</w:t>
-      </w:r>
-      <w:r>
-        <w:t xml:space="preserve">, where </w:t>
+        <w:t xml:space="preserve"> regression session settings, where </w:t>
       </w:r>
       <w:r>
         <w:t>the</w:t>
       </w:r>
       <w:r>
-        <w:t xml:space="preserve"> data is configured to</w:t>
-      </w:r>
-      <w:r>
-        <w:t xml:space="preserve"> tr</w:t>
-      </w:r>
-      <w:r>
-        <w:t>a</w:t>
-      </w:r>
-      <w:r>
-        <w:t xml:space="preserve">in/test split </w:t>
+        <w:t xml:space="preserve"> data is configured to train/test split </w:t>
       </w:r>
       <w:r>
         <w:t>by</w:t>
       </w:r>
       <w:r>
-        <w:t xml:space="preserve"> 70/30</w:t>
-      </w:r>
-      <w:r>
-        <w:t>, and transformation and normalization to be applied.</w:t>
+        <w:t xml:space="preserve"> 70/30, and transformation and normalization to be applied.</w:t>
       </w:r>
     </w:p>
     <w:p>
@@ -12781,26 +12471,17 @@
       </w:pPr>
       <w:bookmarkStart w:id="17" w:name="_Ref121177178"/>
       <w:r>
+        <w:lastRenderedPageBreak/>
         <w:t xml:space="preserve">Table </w:t>
       </w:r>
-      <w:r>
-        <w:fldChar w:fldCharType="begin"/>
-      </w:r>
-      <w:r>
-        <w:instrText xml:space="preserve"> SEQ Table \* ARABIC </w:instrText>
-      </w:r>
-      <w:r>
-        <w:fldChar w:fldCharType="separate"/>
-      </w:r>
-      <w:r>
-        <w:rPr>
-          <w:noProof/>
-        </w:rPr>
-        <w:t>4</w:t>
-      </w:r>
-      <w:r>
-        <w:fldChar w:fldCharType="end"/>
-      </w:r>
+      <w:fldSimple w:instr=" SEQ Table \* ARABIC ">
+        <w:r>
+          <w:rPr>
+            <w:noProof/>
+          </w:rPr>
+          <w:t>4</w:t>
+        </w:r>
+      </w:fldSimple>
       <w:bookmarkEnd w:id="17"/>
       <w:r>
         <w:t xml:space="preserve">. </w:t>
@@ -12817,22 +12498,7 @@
       </w:r>
       <w:proofErr w:type="spellEnd"/>
       <w:r>
-        <w:t xml:space="preserve"> </w:t>
-      </w:r>
-      <w:r>
-        <w:t>r</w:t>
-      </w:r>
-      <w:r>
-        <w:t xml:space="preserve">egression </w:t>
-      </w:r>
-      <w:r>
-        <w:t>s</w:t>
-      </w:r>
-      <w:r>
-        <w:t>ession</w:t>
-      </w:r>
-      <w:r>
-        <w:t xml:space="preserve"> settings</w:t>
+        <w:t xml:space="preserve"> regression session settings</w:t>
       </w:r>
     </w:p>
     <w:tbl>
@@ -13933,24 +13599,14 @@
         <w:lastRenderedPageBreak/>
         <w:t xml:space="preserve">Table </w:t>
       </w:r>
-      <w:r>
-        <w:fldChar w:fldCharType="begin"/>
-      </w:r>
-      <w:r>
-        <w:instrText xml:space="preserve"> SEQ Table \* ARABIC </w:instrText>
-      </w:r>
-      <w:r>
-        <w:fldChar w:fldCharType="separate"/>
-      </w:r>
-      <w:r>
-        <w:rPr>
-          <w:noProof/>
-        </w:rPr>
-        <w:t>5</w:t>
-      </w:r>
-      <w:r>
-        <w:fldChar w:fldCharType="end"/>
-      </w:r>
+      <w:fldSimple w:instr=" SEQ Table \* ARABIC ">
+        <w:r>
+          <w:rPr>
+            <w:noProof/>
+          </w:rPr>
+          <w:t>5</w:t>
+        </w:r>
+      </w:fldSimple>
       <w:bookmarkEnd w:id="18"/>
       <w:r>
         <w:t xml:space="preserve">. Performance of ML models for 1-month </w:t>
@@ -16650,28 +16306,7 @@
           <w:noProof/>
           <w:lang w:val="en-GB"/>
         </w:rPr>
-        <w:t>Next</w:t>
-      </w:r>
-      <w:r>
-        <w:rPr>
-          <w:noProof/>
-          <w:lang w:val="en-GB"/>
-        </w:rPr>
-        <w:t>, we select the</w:t>
-      </w:r>
-      <w:r>
-        <w:rPr>
-          <w:noProof/>
-          <w:lang w:val="en-GB"/>
-        </w:rPr>
-        <w:t xml:space="preserve"> optmized</w:t>
-      </w:r>
-      <w:r>
-        <w:rPr>
-          <w:noProof/>
-          <w:lang w:val="en-GB"/>
-        </w:rPr>
-        <w:t xml:space="preserve"> top five models for each </w:t>
+        <w:t xml:space="preserve">Next, we select the optmized top five models for each </w:t>
       </w:r>
       <w:r>
         <w:t xml:space="preserve">time-frequency </w:t>
@@ -16741,7 +16376,35 @@
           <w:color w:val="000000"/>
           <w:lang w:val="en-GB"/>
         </w:rPr>
-        <w:t>.</w:t>
+        <w:t xml:space="preserve">. The most common </w:t>
+      </w:r>
+      <w:r>
+        <w:rPr>
+          <w:noProof/>
+          <w:lang w:val="en-GB"/>
+        </w:rPr>
+        <w:t>e</w:t>
+      </w:r>
+      <w:r>
+        <w:rPr>
+          <w:noProof/>
+          <w:lang w:val="en-GB"/>
+        </w:rPr>
+        <w:t>nsemble methods</w:t>
+      </w:r>
+      <w:r>
+        <w:rPr>
+          <w:noProof/>
+          <w:lang w:val="en-GB"/>
+        </w:rPr>
+        <w:t xml:space="preserve"> are </w:t>
+      </w:r>
+      <w:r>
+        <w:rPr>
+          <w:noProof/>
+          <w:lang w:val="en-GB"/>
+        </w:rPr>
+        <w:t>votting regressor</w:t>
       </w:r>
       <w:r>
         <w:rPr>
@@ -16749,35 +16412,14 @@
           <w:color w:val="000000"/>
           <w:lang w:val="en-GB"/>
         </w:rPr>
-        <w:t xml:space="preserve"> The most common </w:t>
-      </w:r>
-      <w:r>
-        <w:rPr>
-          <w:noProof/>
-          <w:lang w:val="en-GB"/>
-        </w:rPr>
-        <w:t>e</w:t>
-      </w:r>
-      <w:r>
-        <w:rPr>
-          <w:noProof/>
-          <w:lang w:val="en-GB"/>
-        </w:rPr>
-        <w:t>nsemble methods</w:t>
-      </w:r>
-      <w:r>
-        <w:rPr>
-          <w:noProof/>
-          <w:lang w:val="en-GB"/>
-        </w:rPr>
-        <w:t xml:space="preserve"> are </w:t>
-      </w:r>
-      <w:r>
-        <w:rPr>
-          <w:noProof/>
-          <w:lang w:val="en-GB"/>
-        </w:rPr>
-        <w:t>votting regressor</w:t>
+        <w:t xml:space="preserve"> </w:t>
+      </w:r>
+      <w:r>
+        <w:rPr>
+          <w:noProof/>
+          <w:lang w:val="en-GB"/>
+        </w:rPr>
+        <w:t>and stacking regressor</w:t>
       </w:r>
       <w:r>
         <w:rPr>
@@ -16785,57 +16427,24 @@
           <w:color w:val="000000"/>
           <w:lang w:val="en-GB"/>
         </w:rPr>
+        <w:t xml:space="preserve">. Votting regressor </w:t>
+      </w:r>
+      <w:r>
+        <w:rPr>
+          <w:noProof/>
+          <w:color w:val="000000"/>
+          <w:lang w:val="en-GB"/>
+        </w:rPr>
+        <w:t>us</w:t>
+      </w:r>
+      <w:r>
+        <w:t>es a majority vote to build consensus of final prediction values.</w:t>
+      </w:r>
+      <w:r>
         <w:t xml:space="preserve"> </w:t>
       </w:r>
       <w:r>
-        <w:rPr>
-          <w:noProof/>
-          <w:lang w:val="en-GB"/>
-        </w:rPr>
-        <w:t>and stacking regressor</w:t>
-      </w:r>
-      <w:r>
-        <w:rPr>
-          <w:noProof/>
-          <w:color w:val="000000"/>
-          <w:lang w:val="en-GB"/>
-        </w:rPr>
-        <w:t xml:space="preserve">. Votting regressor </w:t>
-      </w:r>
-      <w:r>
-        <w:rPr>
-          <w:noProof/>
-          <w:color w:val="000000"/>
-          <w:lang w:val="en-GB"/>
-        </w:rPr>
-        <w:t>us</w:t>
-      </w:r>
-      <w:r>
-        <w:t>e</w:t>
-      </w:r>
-      <w:r>
-        <w:t>s</w:t>
-      </w:r>
-      <w:r>
-        <w:t xml:space="preserve"> a majority vote to build consensus of final prediction values.</w:t>
-      </w:r>
-      <w:r>
-        <w:t xml:space="preserve"> </w:t>
-      </w:r>
-      <w:r>
-        <w:t xml:space="preserve">Stacking </w:t>
-      </w:r>
-      <w:r>
-        <w:t xml:space="preserve">uses </w:t>
-      </w:r>
-      <w:r>
-        <w:t>meta learning</w:t>
-      </w:r>
-      <w:r>
-        <w:t xml:space="preserve"> to</w:t>
-      </w:r>
-      <w:r>
-        <w:t xml:space="preserve"> create multiple base estimators to generate the final prediction</w:t>
+        <w:t>Stacking uses meta learning to create multiple base estimators to generate the final prediction</w:t>
       </w:r>
       <w:r>
         <w:t xml:space="preserve"> </w:t>
@@ -16921,10 +16530,7 @@
         <w:t xml:space="preserve"> shows v</w:t>
       </w:r>
       <w:r>
-        <w:t xml:space="preserve">oting and stacking regression </w:t>
-      </w:r>
-      <w:r>
-        <w:t xml:space="preserve">ensemble model </w:t>
+        <w:t xml:space="preserve">oting and stacking regression ensemble model </w:t>
       </w:r>
       <w:r>
         <w:t>of the</w:t>
@@ -17000,78 +16606,14 @@
               <w:br w:type="page"/>
             </w:r>
             <w:r>
+              <w:rPr>
+                <w:noProof/>
+              </w:rPr>
               <w:drawing>
                 <wp:inline distT="0" distB="0" distL="0" distR="0" wp14:anchorId="03E0FEC3" wp14:editId="1A3A2BC7">
                   <wp:extent cx="5715000" cy="731988"/>
                   <wp:effectExtent l="0" t="0" r="0" b="0"/>
                   <wp:docPr id="1" name="Picture 1"/>
-                  <wp:cNvGraphicFramePr>
-                    <a:graphicFrameLocks xmlns:a="http://schemas.openxmlformats.org/drawingml/2006/main" noChangeAspect="1"/>
-                  </wp:cNvGraphicFramePr>
-                  <a:graphic xmlns:a="http://schemas.openxmlformats.org/drawingml/2006/main">
-                    <a:graphicData uri="http://schemas.openxmlformats.org/drawingml/2006/picture">
-                      <pic:pic xmlns:pic="http://schemas.openxmlformats.org/drawingml/2006/picture">
-                        <pic:nvPicPr>
-                          <pic:cNvPr id="1" name=""/>
-                          <pic:cNvPicPr/>
-                        </pic:nvPicPr>
-                        <pic:blipFill>
-                          <a:blip r:embed="rId22"/>
-                          <a:stretch>
-                            <a:fillRect/>
-                          </a:stretch>
-                        </pic:blipFill>
-                        <pic:spPr>
-                          <a:xfrm>
-                            <a:off x="0" y="0"/>
-                            <a:ext cx="5715000" cy="731988"/>
-                          </a:xfrm>
-                          <a:prstGeom prst="rect">
-                            <a:avLst/>
-                          </a:prstGeom>
-                        </pic:spPr>
-                      </pic:pic>
-                    </a:graphicData>
-                  </a:graphic>
-                </wp:inline>
-              </w:drawing>
-            </w:r>
-          </w:p>
-        </w:tc>
-      </w:tr>
-      <w:tr>
-        <w:tc>
-          <w:tcPr>
-            <w:tcW w:w="9350" w:type="dxa"/>
-          </w:tcPr>
-          <w:p>
-            <w:pPr>
-              <w:pStyle w:val="Figure"/>
-            </w:pPr>
-            <w:r>
-              <w:t>(a)</w:t>
-            </w:r>
-          </w:p>
-        </w:tc>
-      </w:tr>
-      <w:tr>
-        <w:tc>
-          <w:tcPr>
-            <w:tcW w:w="9350" w:type="dxa"/>
-          </w:tcPr>
-          <w:p>
-            <w:pPr>
-              <w:pStyle w:val="Figure"/>
-            </w:pPr>
-            <w:r>
-              <w:rPr>
-                <w:noProof/>
-              </w:rPr>
-              <w:drawing>
-                <wp:inline distT="0" distB="0" distL="0" distR="0" wp14:anchorId="01668340" wp14:editId="101E4504">
-                  <wp:extent cx="5715000" cy="1144607"/>
-                  <wp:effectExtent l="0" t="0" r="0" b="0"/>
-                  <wp:docPr id="17" name="Picture 17"/>
                   <wp:cNvGraphicFramePr>
                     <a:graphicFrameLocks xmlns:a="http://schemas.openxmlformats.org/drawingml/2006/main" noChangeAspect="1"/>
                   </wp:cNvGraphicFramePr>
@@ -17091,6 +16633,73 @@
                         <pic:spPr>
                           <a:xfrm>
                             <a:off x="0" y="0"/>
+                            <a:ext cx="5715000" cy="731988"/>
+                          </a:xfrm>
+                          <a:prstGeom prst="rect">
+                            <a:avLst/>
+                          </a:prstGeom>
+                        </pic:spPr>
+                      </pic:pic>
+                    </a:graphicData>
+                  </a:graphic>
+                </wp:inline>
+              </w:drawing>
+            </w:r>
+          </w:p>
+        </w:tc>
+      </w:tr>
+      <w:tr>
+        <w:tc>
+          <w:tcPr>
+            <w:tcW w:w="9350" w:type="dxa"/>
+          </w:tcPr>
+          <w:p>
+            <w:pPr>
+              <w:pStyle w:val="Figure"/>
+            </w:pPr>
+            <w:r>
+              <w:t>(a)</w:t>
+            </w:r>
+          </w:p>
+        </w:tc>
+      </w:tr>
+      <w:tr>
+        <w:tc>
+          <w:tcPr>
+            <w:tcW w:w="9350" w:type="dxa"/>
+          </w:tcPr>
+          <w:p>
+            <w:pPr>
+              <w:pStyle w:val="Figure"/>
+            </w:pPr>
+            <w:r>
+              <w:rPr>
+                <w:noProof/>
+              </w:rPr>
+              <w:drawing>
+                <wp:inline distT="0" distB="0" distL="0" distR="0" wp14:anchorId="01668340" wp14:editId="101E4504">
+                  <wp:extent cx="5715000" cy="1144607"/>
+                  <wp:effectExtent l="0" t="0" r="0" b="0"/>
+                  <wp:docPr id="17" name="Picture 17"/>
+                  <wp:cNvGraphicFramePr>
+                    <a:graphicFrameLocks xmlns:a="http://schemas.openxmlformats.org/drawingml/2006/main" noChangeAspect="1"/>
+                  </wp:cNvGraphicFramePr>
+                  <a:graphic xmlns:a="http://schemas.openxmlformats.org/drawingml/2006/main">
+                    <a:graphicData uri="http://schemas.openxmlformats.org/drawingml/2006/picture">
+                      <pic:pic xmlns:pic="http://schemas.openxmlformats.org/drawingml/2006/picture">
+                        <pic:nvPicPr>
+                          <pic:cNvPr id="1" name=""/>
+                          <pic:cNvPicPr/>
+                        </pic:nvPicPr>
+                        <pic:blipFill>
+                          <a:blip r:embed="rId24"/>
+                          <a:stretch>
+                            <a:fillRect/>
+                          </a:stretch>
+                        </pic:blipFill>
+                        <pic:spPr>
+                          <a:xfrm>
+                            <a:off x="0" y="0"/>
                             <a:ext cx="5715000" cy="1144607"/>
                           </a:xfrm>
                           <a:prstGeom prst="rect">
@@ -17130,57 +16739,23 @@
       <w:r>
         <w:t xml:space="preserve">Figure </w:t>
       </w:r>
-      <w:r>
-        <w:fldChar w:fldCharType="begin"/>
-      </w:r>
-      <w:r>
-        <w:instrText xml:space="preserve"> SEQ Figure \* ARABIC </w:instrText>
-      </w:r>
-      <w:r>
-        <w:fldChar w:fldCharType="separate"/>
-      </w:r>
-      <w:r>
-        <w:rPr>
-          <w:noProof/>
-        </w:rPr>
-        <w:t>9</w:t>
-      </w:r>
-      <w:r>
-        <w:fldChar w:fldCharType="end"/>
-      </w:r>
+      <w:fldSimple w:instr=" SEQ Figure \* ARABIC ">
+        <w:r>
+          <w:rPr>
+            <w:noProof/>
+          </w:rPr>
+          <w:t>9</w:t>
+        </w:r>
+      </w:fldSimple>
       <w:bookmarkEnd w:id="19"/>
       <w:r>
-        <w:t xml:space="preserve">. Ensemble models of top 5 </w:t>
-      </w:r>
-      <w:r>
-        <w:t>ML models for 1-month frequency</w:t>
-      </w:r>
-      <w:r>
-        <w:t xml:space="preserve"> </w:t>
-      </w:r>
-      <w:r>
-        <w:t>scenario</w:t>
-      </w:r>
-      <w:r>
-        <w:t>; a) v</w:t>
-      </w:r>
-      <w:r>
-        <w:t xml:space="preserve">oting </w:t>
-      </w:r>
-      <w:r>
-        <w:t>r</w:t>
-      </w:r>
-      <w:r>
-        <w:t>egressor</w:t>
-      </w:r>
-      <w:r>
-        <w:t xml:space="preserve">, </w:t>
-      </w:r>
-      <w:r>
-        <w:t xml:space="preserve">and </w:t>
-      </w:r>
-      <w:r>
-        <w:t>b) stacking regressor</w:t>
+        <w:t>. Ensemble models of top 5 ML models for 1-month frequency</w:t>
+      </w:r>
+      <w:r>
+        <w:t xml:space="preserve"> scenario</w:t>
+      </w:r>
+      <w:r>
+        <w:t>; a) voting regressor, and b) stacking regressor</w:t>
       </w:r>
     </w:p>
     <w:p>
@@ -17190,13 +16765,7 @@
     </w:p>
     <w:p>
       <w:r>
-        <w:t xml:space="preserve">After comparing the performance of the </w:t>
-      </w:r>
-      <w:r>
-        <w:t>ensemble</w:t>
-      </w:r>
-      <w:r>
-        <w:t xml:space="preserve"> model on test datasets, the best model was stored and the final model for that scenario. </w:t>
+        <w:t xml:space="preserve">After comparing the performance of the ensemble model on test datasets, the best model was stored and the final model for that scenario. </w:t>
       </w:r>
       <w:r>
         <w:fldChar w:fldCharType="begin"/>
@@ -17247,10 +16816,7 @@
         <w:t xml:space="preserve"> </w:t>
       </w:r>
       <w:r>
-        <w:t>show side</w:t>
-      </w:r>
-      <w:r>
-        <w:t xml:space="preserve">-by-side </w:t>
+        <w:t xml:space="preserve">show side-by-side </w:t>
       </w:r>
       <w:r>
         <w:t>performance</w:t>
@@ -17262,22 +16828,7 @@
         <w:t>valuat</w:t>
       </w:r>
       <w:r>
-        <w:t xml:space="preserve">ion </w:t>
-      </w:r>
-      <w:r>
-        <w:t xml:space="preserve">for </w:t>
-      </w:r>
-      <w:r>
-        <w:t>voting and stacking regressor of 1-month</w:t>
-      </w:r>
-      <w:r>
-        <w:t xml:space="preserve"> scenario, where </w:t>
-      </w:r>
-      <w:r>
-        <w:t>stacking regressor</w:t>
-      </w:r>
-      <w:r>
-        <w:t xml:space="preserve"> was found to have better performance in this case.</w:t>
+        <w:t>ion for voting and stacking regressor of 1-month scenario, where stacking regressor was found to have better performance in this case.</w:t>
       </w:r>
     </w:p>
     <w:p>
@@ -17293,42 +16844,26 @@
       <w:r>
         <w:t xml:space="preserve">Table </w:t>
       </w:r>
-      <w:r>
-        <w:fldChar w:fldCharType="begin"/>
-      </w:r>
-      <w:r>
-        <w:instrText xml:space="preserve"> SEQ Table \* ARABIC </w:instrText>
-      </w:r>
-      <w:r>
-        <w:fldChar w:fldCharType="separate"/>
-      </w:r>
-      <w:r>
-        <w:rPr>
-          <w:noProof/>
-        </w:rPr>
-        <w:t>6</w:t>
-      </w:r>
-      <w:r>
-        <w:fldChar w:fldCharType="end"/>
-      </w:r>
+      <w:fldSimple w:instr=" SEQ Table \* ARABIC ">
+        <w:r>
+          <w:rPr>
+            <w:noProof/>
+          </w:rPr>
+          <w:t>6</w:t>
+        </w:r>
+      </w:fldSimple>
       <w:bookmarkEnd w:id="20"/>
       <w:r>
         <w:t>. P</w:t>
       </w:r>
       <w:r>
-        <w:t xml:space="preserve">erformance metrics on test </w:t>
-      </w:r>
-      <w:r>
-        <w:t>datasets</w:t>
+        <w:t>erformance metrics on test datasets</w:t>
       </w:r>
       <w:r>
         <w:t xml:space="preserve"> for voting and stacking regressor</w:t>
       </w:r>
       <w:r>
-        <w:t xml:space="preserve"> on 1-month frequency </w:t>
-      </w:r>
-      <w:r>
-        <w:t>scenario</w:t>
+        <w:t xml:space="preserve"> on 1-month frequency scenario</w:t>
       </w:r>
     </w:p>
     <w:tbl>
@@ -17829,10 +17364,7 @@
               <w:pStyle w:val="Table"/>
             </w:pPr>
             <w:r>
-              <w:t>Stacking</w:t>
-            </w:r>
-            <w:r>
-              <w:t xml:space="preserve"> </w:t>
+              <w:t xml:space="preserve">Stacking </w:t>
             </w:r>
             <w:r>
               <w:rPr>
@@ -18167,6 +17699,17 @@
                 <w:noProof/>
               </w:rPr>
               <w:lastRenderedPageBreak/>
+              <w:t>(a)</w:t>
+            </w:r>
+          </w:p>
+          <w:p>
+            <w:pPr>
+              <w:pStyle w:val="Figure"/>
+            </w:pPr>
+            <w:r>
+              <w:rPr>
+                <w:noProof/>
+              </w:rPr>
               <w:drawing>
                 <wp:inline distT="0" distB="0" distL="0" distR="0" wp14:anchorId="5BA7833C" wp14:editId="3B6DB070">
                   <wp:extent cx="2630639" cy="1828800"/>
@@ -18180,69 +17723,6 @@
                       <pic:pic xmlns:pic="http://schemas.openxmlformats.org/drawingml/2006/picture">
                         <pic:nvPicPr>
                           <pic:cNvPr id="0" name="Picture 27"/>
-                          <pic:cNvPicPr>
-                            <a:picLocks noChangeAspect="1" noChangeArrowheads="1"/>
-                          </pic:cNvPicPr>
-                        </pic:nvPicPr>
-                        <pic:blipFill>
-                          <a:blip r:embed="rId24" cstate="print">
-                            <a:extLst>
-                              <a:ext uri="{28A0092B-C50C-407E-A947-70E740481C1C}">
-                                <a14:useLocalDpi xmlns:a14="http://schemas.microsoft.com/office/drawing/2010/main" val="0"/>
-                              </a:ext>
-                            </a:extLst>
-                          </a:blip>
-                          <a:srcRect/>
-                          <a:stretch>
-                            <a:fillRect/>
-                          </a:stretch>
-                        </pic:blipFill>
-                        <pic:spPr bwMode="auto">
-                          <a:xfrm>
-                            <a:off x="0" y="0"/>
-                            <a:ext cx="2630639" cy="1828800"/>
-                          </a:xfrm>
-                          <a:prstGeom prst="rect">
-                            <a:avLst/>
-                          </a:prstGeom>
-                          <a:noFill/>
-                          <a:ln>
-                            <a:noFill/>
-                          </a:ln>
-                        </pic:spPr>
-                      </pic:pic>
-                    </a:graphicData>
-                  </a:graphic>
-                </wp:inline>
-              </w:drawing>
-            </w:r>
-          </w:p>
-        </w:tc>
-        <w:tc>
-          <w:tcPr>
-            <w:tcW w:w="4675" w:type="dxa"/>
-          </w:tcPr>
-          <w:p>
-            <w:pPr>
-              <w:pStyle w:val="Figure"/>
-            </w:pPr>
-            <w:r>
-              <w:rPr>
-                <w:noProof/>
-              </w:rPr>
-              <w:drawing>
-                <wp:inline distT="0" distB="0" distL="0" distR="0" wp14:anchorId="01E2C7DF" wp14:editId="54D13535">
-                  <wp:extent cx="2630639" cy="1828800"/>
-                  <wp:effectExtent l="0" t="0" r="0" b="0"/>
-                  <wp:docPr id="19" name="Picture 19"/>
-                  <wp:cNvGraphicFramePr>
-                    <a:graphicFrameLocks xmlns:a="http://schemas.openxmlformats.org/drawingml/2006/main" noChangeAspect="1"/>
-                  </wp:cNvGraphicFramePr>
-                  <a:graphic xmlns:a="http://schemas.openxmlformats.org/drawingml/2006/main">
-                    <a:graphicData uri="http://schemas.openxmlformats.org/drawingml/2006/picture">
-                      <pic:pic xmlns:pic="http://schemas.openxmlformats.org/drawingml/2006/picture">
-                        <pic:nvPicPr>
-                          <pic:cNvPr id="0" name="Picture 29"/>
                           <pic:cNvPicPr>
                             <a:picLocks noChangeAspect="1" noChangeArrowheads="1"/>
                           </pic:cNvPicPr>
@@ -18281,12 +17761,6 @@
             </w:r>
           </w:p>
         </w:tc>
-      </w:tr>
-      <w:tr>
-        <w:trPr>
-          <w:trHeight w:val="44"/>
-          <w:jc w:val="center"/>
-        </w:trPr>
         <w:tc>
           <w:tcPr>
             <w:tcW w:w="4675" w:type="dxa"/>
@@ -18294,59 +17768,27 @@
           <w:p>
             <w:pPr>
               <w:pStyle w:val="Figure"/>
+            </w:pPr>
+            <w:r>
               <w:rPr>
                 <w:noProof/>
               </w:rPr>
+              <w:t>(b)</w:t>
+            </w:r>
+          </w:p>
+          <w:p>
+            <w:pPr>
+              <w:pStyle w:val="Figure"/>
             </w:pPr>
             <w:r>
               <w:rPr>
                 <w:noProof/>
               </w:rPr>
-              <w:t>(a)</w:t>
-            </w:r>
-          </w:p>
-        </w:tc>
-        <w:tc>
-          <w:tcPr>
-            <w:tcW w:w="4675" w:type="dxa"/>
-          </w:tcPr>
-          <w:p>
-            <w:pPr>
-              <w:pStyle w:val="Figure"/>
-              <w:rPr>
-                <w:noProof/>
-              </w:rPr>
-            </w:pPr>
-            <w:r>
-              <w:rPr>
-                <w:noProof/>
-              </w:rPr>
-              <w:t>(b)</w:t>
-            </w:r>
-          </w:p>
-        </w:tc>
-      </w:tr>
-      <w:tr>
-        <w:trPr>
-          <w:jc w:val="center"/>
-        </w:trPr>
-        <w:tc>
-          <w:tcPr>
-            <w:tcW w:w="4675" w:type="dxa"/>
-          </w:tcPr>
-          <w:p>
-            <w:pPr>
-              <w:pStyle w:val="Figure"/>
-            </w:pPr>
-            <w:r>
-              <w:rPr>
-                <w:noProof/>
-              </w:rPr>
               <w:drawing>
-                <wp:inline distT="0" distB="0" distL="0" distR="0" wp14:anchorId="219661BC" wp14:editId="20E4554B">
-                  <wp:extent cx="1814023" cy="1828800"/>
+                <wp:inline distT="0" distB="0" distL="0" distR="0" wp14:anchorId="01E2C7DF" wp14:editId="54D13535">
+                  <wp:extent cx="2630639" cy="1828800"/>
                   <wp:effectExtent l="0" t="0" r="0" b="0"/>
-                  <wp:docPr id="20" name="Picture 20"/>
+                  <wp:docPr id="19" name="Picture 19"/>
                   <wp:cNvGraphicFramePr>
                     <a:graphicFrameLocks xmlns:a="http://schemas.openxmlformats.org/drawingml/2006/main" noChangeAspect="1"/>
                   </wp:cNvGraphicFramePr>
@@ -18354,7 +17796,7 @@
                     <a:graphicData uri="http://schemas.openxmlformats.org/drawingml/2006/picture">
                       <pic:pic xmlns:pic="http://schemas.openxmlformats.org/drawingml/2006/picture">
                         <pic:nvPicPr>
-                          <pic:cNvPr id="0" name="Picture 31"/>
+                          <pic:cNvPr id="0" name="Picture 29"/>
                           <pic:cNvPicPr>
                             <a:picLocks noChangeAspect="1" noChangeArrowheads="1"/>
                           </pic:cNvPicPr>
@@ -18375,7 +17817,7 @@
                         <pic:spPr bwMode="auto">
                           <a:xfrm>
                             <a:off x="0" y="0"/>
-                            <a:ext cx="1814023" cy="1828800"/>
+                            <a:ext cx="2630639" cy="1828800"/>
                           </a:xfrm>
                           <a:prstGeom prst="rect">
                             <a:avLst/>
@@ -18393,6 +17835,12 @@
             </w:r>
           </w:p>
         </w:tc>
+      </w:tr>
+      <w:tr>
+        <w:trPr>
+          <w:trHeight w:val="44"/>
+          <w:jc w:val="center"/>
+        </w:trPr>
         <w:tc>
           <w:tcPr>
             <w:tcW w:w="4675" w:type="dxa"/>
@@ -18400,16 +17848,58 @@
           <w:p>
             <w:pPr>
               <w:pStyle w:val="Figure"/>
-            </w:pPr>
-            <w:r>
               <w:rPr>
                 <w:noProof/>
               </w:rPr>
+            </w:pPr>
+          </w:p>
+        </w:tc>
+        <w:tc>
+          <w:tcPr>
+            <w:tcW w:w="4675" w:type="dxa"/>
+          </w:tcPr>
+          <w:p>
+            <w:pPr>
+              <w:pStyle w:val="Figure"/>
+              <w:rPr>
+                <w:noProof/>
+              </w:rPr>
+            </w:pPr>
+          </w:p>
+        </w:tc>
+      </w:tr>
+      <w:tr>
+        <w:trPr>
+          <w:jc w:val="center"/>
+        </w:trPr>
+        <w:tc>
+          <w:tcPr>
+            <w:tcW w:w="4675" w:type="dxa"/>
+          </w:tcPr>
+          <w:p>
+            <w:pPr>
+              <w:pStyle w:val="Figure"/>
+            </w:pPr>
+            <w:r>
+              <w:rPr>
+                <w:noProof/>
+              </w:rPr>
+              <w:t>(c)</w:t>
+            </w:r>
+          </w:p>
+          <w:p>
+            <w:pPr>
+              <w:pStyle w:val="Figure"/>
+            </w:pPr>
+            <w:r>
+              <w:rPr>
+                <w:noProof/>
+              </w:rPr>
               <w:drawing>
-                <wp:inline distT="0" distB="0" distL="0" distR="0" wp14:anchorId="636510A5" wp14:editId="3D11E36B">
+                <wp:inline distT="0" distB="0" distL="0" distR="0" wp14:anchorId="219661BC" wp14:editId="20E4554B">
                   <wp:extent cx="1814023" cy="1828800"/>
                   <wp:effectExtent l="0" t="0" r="0" b="0"/>
-                  <wp:docPr id="21" name="Picture 21"/>
+                  <wp:docPr id="20" name="Picture 20"/>
                   <wp:cNvGraphicFramePr>
                     <a:graphicFrameLocks xmlns:a="http://schemas.openxmlformats.org/drawingml/2006/main" noChangeAspect="1"/>
                   </wp:cNvGraphicFramePr>
@@ -18417,7 +17907,7 @@
                     <a:graphicData uri="http://schemas.openxmlformats.org/drawingml/2006/picture">
                       <pic:pic xmlns:pic="http://schemas.openxmlformats.org/drawingml/2006/picture">
                         <pic:nvPicPr>
-                          <pic:cNvPr id="0" name="Picture 33"/>
+                          <pic:cNvPr id="0" name="Picture 31"/>
                           <pic:cNvPicPr>
                             <a:picLocks noChangeAspect="1" noChangeArrowheads="1"/>
                           </pic:cNvPicPr>
@@ -18456,6 +17946,80 @@
             </w:r>
           </w:p>
         </w:tc>
+        <w:tc>
+          <w:tcPr>
+            <w:tcW w:w="4675" w:type="dxa"/>
+          </w:tcPr>
+          <w:p>
+            <w:pPr>
+              <w:pStyle w:val="Figure"/>
+            </w:pPr>
+            <w:r>
+              <w:rPr>
+                <w:noProof/>
+              </w:rPr>
+              <w:t>(d)</w:t>
+            </w:r>
+          </w:p>
+          <w:p>
+            <w:pPr>
+              <w:pStyle w:val="Figure"/>
+            </w:pPr>
+            <w:r>
+              <w:rPr>
+                <w:noProof/>
+              </w:rPr>
+              <w:drawing>
+                <wp:inline distT="0" distB="0" distL="0" distR="0" wp14:anchorId="636510A5" wp14:editId="3D11E36B">
+                  <wp:extent cx="1814023" cy="1828800"/>
+                  <wp:effectExtent l="0" t="0" r="0" b="0"/>
+                  <wp:docPr id="21" name="Picture 21"/>
+                  <wp:cNvGraphicFramePr>
+                    <a:graphicFrameLocks xmlns:a="http://schemas.openxmlformats.org/drawingml/2006/main" noChangeAspect="1"/>
+                  </wp:cNvGraphicFramePr>
+                  <a:graphic xmlns:a="http://schemas.openxmlformats.org/drawingml/2006/main">
+                    <a:graphicData uri="http://schemas.openxmlformats.org/drawingml/2006/picture">
+                      <pic:pic xmlns:pic="http://schemas.openxmlformats.org/drawingml/2006/picture">
+                        <pic:nvPicPr>
+                          <pic:cNvPr id="0" name="Picture 33"/>
+                          <pic:cNvPicPr>
+                            <a:picLocks noChangeAspect="1" noChangeArrowheads="1"/>
+                          </pic:cNvPicPr>
+                        </pic:nvPicPr>
+                        <pic:blipFill>
+                          <a:blip r:embed="rId28" cstate="print">
+                            <a:extLst>
+                              <a:ext uri="{28A0092B-C50C-407E-A947-70E740481C1C}">
+                                <a14:useLocalDpi xmlns:a14="http://schemas.microsoft.com/office/drawing/2010/main" val="0"/>
+                              </a:ext>
+                            </a:extLst>
+                          </a:blip>
+                          <a:srcRect/>
+                          <a:stretch>
+                            <a:fillRect/>
+                          </a:stretch>
+                        </pic:blipFill>
+                        <pic:spPr bwMode="auto">
+                          <a:xfrm>
+                            <a:off x="0" y="0"/>
+                            <a:ext cx="1814023" cy="1828800"/>
+                          </a:xfrm>
+                          <a:prstGeom prst="rect">
+                            <a:avLst/>
+                          </a:prstGeom>
+                          <a:noFill/>
+                          <a:ln>
+                            <a:noFill/>
+                          </a:ln>
+                        </pic:spPr>
+                      </pic:pic>
+                    </a:graphicData>
+                  </a:graphic>
+                </wp:inline>
+              </w:drawing>
+            </w:r>
+          </w:p>
+        </w:tc>
       </w:tr>
       <w:tr>
         <w:trPr>
@@ -18472,31 +18036,19 @@
                 <w:noProof/>
               </w:rPr>
             </w:pPr>
-            <w:r>
+          </w:p>
+        </w:tc>
+        <w:tc>
+          <w:tcPr>
+            <w:tcW w:w="4675" w:type="dxa"/>
+          </w:tcPr>
+          <w:p>
+            <w:pPr>
+              <w:pStyle w:val="Figure"/>
               <w:rPr>
                 <w:noProof/>
               </w:rPr>
-              <w:t>(c)</w:t>
-            </w:r>
-          </w:p>
-        </w:tc>
-        <w:tc>
-          <w:tcPr>
-            <w:tcW w:w="4675" w:type="dxa"/>
-          </w:tcPr>
-          <w:p>
-            <w:pPr>
-              <w:pStyle w:val="Figure"/>
-              <w:rPr>
-                <w:noProof/>
-              </w:rPr>
-            </w:pPr>
-            <w:r>
-              <w:rPr>
-                <w:noProof/>
-              </w:rPr>
-              <w:t>(d)</w:t>
-            </w:r>
+            </w:pPr>
           </w:p>
         </w:tc>
       </w:tr>
@@ -18508,6 +18060,17 @@
           <w:tcPr>
             <w:tcW w:w="4675" w:type="dxa"/>
           </w:tcPr>
+          <w:p>
+            <w:pPr>
+              <w:pStyle w:val="Figure"/>
+            </w:pPr>
+            <w:r>
+              <w:rPr>
+                <w:noProof/>
+              </w:rPr>
+              <w:t>(e)</w:t>
+            </w:r>
+          </w:p>
           <w:p>
             <w:pPr>
               <w:pStyle w:val="Figure"/>
@@ -18534,7 +18097,7 @@
                           </pic:cNvPicPr>
                         </pic:nvPicPr>
                         <pic:blipFill>
-                          <a:blip r:embed="rId28" cstate="print">
+                          <a:blip r:embed="rId29" cstate="print">
                             <a:extLst>
                               <a:ext uri="{28A0092B-C50C-407E-A947-70E740481C1C}">
                                 <a14:useLocalDpi xmlns:a14="http://schemas.microsoft.com/office/drawing/2010/main" val="0"/>
@@ -18579,6 +18142,17 @@
               <w:rPr>
                 <w:noProof/>
               </w:rPr>
+              <w:t>(f)</w:t>
+            </w:r>
+          </w:p>
+          <w:p>
+            <w:pPr>
+              <w:pStyle w:val="Figure"/>
+            </w:pPr>
+            <w:r>
+              <w:rPr>
+                <w:noProof/>
+              </w:rPr>
               <w:drawing>
                 <wp:inline distT="0" distB="0" distL="0" distR="0" wp14:anchorId="0DBC953B" wp14:editId="76A08D9D">
                   <wp:extent cx="2521368" cy="1828800"/>
@@ -18597,7 +18171,7 @@
                           </pic:cNvPicPr>
                         </pic:nvPicPr>
                         <pic:blipFill>
-                          <a:blip r:embed="rId29" cstate="print">
+                          <a:blip r:embed="rId30" cstate="print">
                             <a:extLst>
                               <a:ext uri="{28A0092B-C50C-407E-A947-70E740481C1C}">
                                 <a14:useLocalDpi xmlns:a14="http://schemas.microsoft.com/office/drawing/2010/main" val="0"/>
@@ -18631,49 +18205,6 @@
           </w:p>
         </w:tc>
       </w:tr>
-      <w:tr>
-        <w:trPr>
-          <w:jc w:val="center"/>
-        </w:trPr>
-        <w:tc>
-          <w:tcPr>
-            <w:tcW w:w="4675" w:type="dxa"/>
-          </w:tcPr>
-          <w:p>
-            <w:pPr>
-              <w:pStyle w:val="Figure"/>
-              <w:rPr>
-                <w:noProof/>
-              </w:rPr>
-            </w:pPr>
-            <w:r>
-              <w:rPr>
-                <w:noProof/>
-              </w:rPr>
-              <w:t>(e)</w:t>
-            </w:r>
-          </w:p>
-        </w:tc>
-        <w:tc>
-          <w:tcPr>
-            <w:tcW w:w="4675" w:type="dxa"/>
-          </w:tcPr>
-          <w:p>
-            <w:pPr>
-              <w:pStyle w:val="Figure"/>
-              <w:rPr>
-                <w:noProof/>
-              </w:rPr>
-            </w:pPr>
-            <w:r>
-              <w:rPr>
-                <w:noProof/>
-              </w:rPr>
-              <w:t>(f)</w:t>
-            </w:r>
-          </w:p>
-        </w:tc>
-      </w:tr>
     </w:tbl>
     <w:p>
       <w:pPr>
@@ -18683,24 +18214,14 @@
       <w:r>
         <w:t xml:space="preserve">Figure </w:t>
       </w:r>
-      <w:r>
-        <w:fldChar w:fldCharType="begin"/>
-      </w:r>
-      <w:r>
-        <w:instrText xml:space="preserve"> SEQ Figure \* ARABIC </w:instrText>
-      </w:r>
-      <w:r>
-        <w:fldChar w:fldCharType="separate"/>
-      </w:r>
-      <w:r>
-        <w:rPr>
-          <w:noProof/>
-        </w:rPr>
-        <w:t>10</w:t>
-      </w:r>
-      <w:r>
-        <w:fldChar w:fldCharType="end"/>
-      </w:r>
+      <w:fldSimple w:instr=" SEQ Figure \* ARABIC ">
+        <w:r>
+          <w:rPr>
+            <w:noProof/>
+          </w:rPr>
+          <w:t>10</w:t>
+        </w:r>
+      </w:fldSimple>
       <w:bookmarkEnd w:id="21"/>
       <w:r>
         <w:t xml:space="preserve">. </w:t>
@@ -18718,46 +18239,7 @@
         <w:t>performances</w:t>
       </w:r>
       <w:r>
-        <w:t xml:space="preserve"> of 1-month frequency scenario; a) residuals for </w:t>
-      </w:r>
-      <w:r>
-        <w:t>voting regressor</w:t>
-      </w:r>
-      <w:r>
-        <w:t xml:space="preserve">, b) residuals for </w:t>
-      </w:r>
-      <w:r>
-        <w:t>stacking regressor</w:t>
-      </w:r>
-      <w:r>
-        <w:t xml:space="preserve">, c) prediction error for </w:t>
-      </w:r>
-      <w:r>
-        <w:t>voting regressor</w:t>
-      </w:r>
-      <w:r>
-        <w:t xml:space="preserve">, d) </w:t>
-      </w:r>
-      <w:r>
-        <w:t>prediction error</w:t>
-      </w:r>
-      <w:r>
-        <w:t xml:space="preserve"> for </w:t>
-      </w:r>
-      <w:r>
-        <w:t>stacking regressor</w:t>
-      </w:r>
-      <w:r>
-        <w:t xml:space="preserve">, e) learning curve for </w:t>
-      </w:r>
-      <w:r>
-        <w:t>voting regressor</w:t>
-      </w:r>
-      <w:r>
-        <w:t xml:space="preserve">, and d) learning curve for </w:t>
-      </w:r>
-      <w:r>
-        <w:t xml:space="preserve">stacking regressor </w:t>
+        <w:t xml:space="preserve"> of 1-month frequency scenario; a) residuals for voting regressor, b) residuals for stacking regressor, c) prediction error for voting regressor, d) prediction error for stacking regressor, e) learning curve for voting regressor, and d) learning curve for stacking regressor </w:t>
       </w:r>
     </w:p>
     <w:p>
@@ -18769,13 +18251,7 @@
         <w:t>Th</w:t>
       </w:r>
       <w:r>
-        <w:t>e aforementioned</w:t>
-      </w:r>
-      <w:r>
-        <w:t xml:space="preserve"> steps on</w:t>
-      </w:r>
-      <w:r>
-        <w:t xml:space="preserve"> training, optimization, ensemble modeling</w:t>
+        <w:t>e aforementioned steps on training, optimization, ensemble modeling</w:t>
       </w:r>
       <w:r>
         <w:t xml:space="preserve"> was </w:t>
@@ -18815,114 +18291,265 @@
     </w:p>
     <w:p>
       <w:pPr>
-        <w:pStyle w:val="Table"/>
-      </w:pPr>
-      <w:r>
-        <w:t xml:space="preserve"># Execute the </w:t>
-      </w:r>
-      <w:proofErr w:type="spellStart"/>
-      <w:r>
-        <w:t>predict_</w:t>
-      </w:r>
-      <w:proofErr w:type="gramStart"/>
-      <w:r>
-        <w:t>model</w:t>
-      </w:r>
-      <w:proofErr w:type="spellEnd"/>
-      <w:r>
-        <w:t>(</w:t>
-      </w:r>
-      <w:proofErr w:type="gramEnd"/>
-      <w:r>
-        <w:t>) function to use the blender model to generate the predicted values.</w:t>
+        <w:ind w:firstLine="0"/>
+        <w:rPr>
+          <w:noProof/>
+          <w:color w:val="000000"/>
+          <w:lang w:val="en-GB"/>
+        </w:rPr>
+      </w:pPr>
+      <w:r>
+        <w:rPr>
+          <w:noProof/>
+          <w:color w:val="000000"/>
+          <w:lang w:val="en-GB"/>
+        </w:rPr>
+        <w:fldChar w:fldCharType="begin"/>
+      </w:r>
+      <w:r>
+        <w:rPr>
+          <w:noProof/>
+          <w:color w:val="000000"/>
+          <w:lang w:val="en-GB"/>
+        </w:rPr>
+        <w:instrText xml:space="preserve"> REF _Ref121252164 \h </w:instrText>
+      </w:r>
+      <w:r>
+        <w:rPr>
+          <w:noProof/>
+          <w:color w:val="000000"/>
+          <w:lang w:val="en-GB"/>
+        </w:rPr>
+      </w:r>
+      <w:r>
+        <w:rPr>
+          <w:noProof/>
+          <w:color w:val="000000"/>
+          <w:lang w:val="en-GB"/>
+        </w:rPr>
+        <w:fldChar w:fldCharType="separate"/>
+      </w:r>
+      <w:r>
+        <w:t xml:space="preserve">Table </w:t>
+      </w:r>
+      <w:r>
+        <w:rPr>
+          <w:noProof/>
+        </w:rPr>
+        <w:t>7</w:t>
+      </w:r>
+      <w:r>
+        <w:rPr>
+          <w:noProof/>
+          <w:color w:val="000000"/>
+          <w:lang w:val="en-GB"/>
+        </w:rPr>
+        <w:fldChar w:fldCharType="end"/>
+      </w:r>
+      <w:r>
+        <w:rPr>
+          <w:noProof/>
+          <w:color w:val="000000"/>
+          <w:lang w:val="en-GB"/>
+        </w:rPr>
+        <w:t xml:space="preserve"> shows the</w:t>
+      </w:r>
+      <w:r>
+        <w:rPr>
+          <w:noProof/>
+          <w:color w:val="000000"/>
+          <w:lang w:val="en-GB"/>
+        </w:rPr>
+        <w:t xml:space="preserve"> final selected ensemble </w:t>
+      </w:r>
+      <w:r>
+        <w:rPr>
+          <w:noProof/>
+          <w:color w:val="000000"/>
+          <w:lang w:val="en-GB"/>
+        </w:rPr>
+        <w:t>models</w:t>
+      </w:r>
+      <w:r>
+        <w:rPr>
+          <w:noProof/>
+          <w:color w:val="000000"/>
+          <w:lang w:val="en-GB"/>
+        </w:rPr>
+        <w:t xml:space="preserve"> for the 6 frequency </w:t>
+      </w:r>
+      <w:r>
+        <w:rPr>
+          <w:noProof/>
+          <w:color w:val="000000"/>
+          <w:lang w:val="en-GB"/>
+        </w:rPr>
+        <w:t>scenarios</w:t>
+      </w:r>
+      <w:r>
+        <w:rPr>
+          <w:noProof/>
+          <w:color w:val="000000"/>
+          <w:lang w:val="en-GB"/>
+        </w:rPr>
+        <w:t>, where voting regressor was used to build the 2- and 4-month frequncies and stacking regressor was used for the other four scenarios. For the final models, the p</w:t>
+      </w:r>
+      <w:r>
+        <w:rPr>
+          <w:noProof/>
+          <w:color w:val="000000"/>
+          <w:lang w:val="en-GB"/>
+        </w:rPr>
+        <w:t>erformance</w:t>
+      </w:r>
+      <w:r>
+        <w:rPr>
+          <w:noProof/>
+          <w:color w:val="000000"/>
+          <w:lang w:val="en-GB"/>
+        </w:rPr>
+        <w:t xml:space="preserve">s were analyzed </w:t>
+      </w:r>
+      <w:r>
+        <w:rPr>
+          <w:noProof/>
+          <w:color w:val="000000"/>
+          <w:lang w:val="en-GB"/>
+        </w:rPr>
+        <w:t xml:space="preserve">on </w:t>
+      </w:r>
+      <w:r>
+        <w:rPr>
+          <w:noProof/>
+          <w:color w:val="000000"/>
+          <w:lang w:val="en-GB"/>
+        </w:rPr>
+        <w:t>the e</w:t>
+      </w:r>
+      <w:r>
+        <w:rPr>
+          <w:noProof/>
+          <w:color w:val="000000"/>
+          <w:lang w:val="en-GB"/>
+        </w:rPr>
+        <w:t xml:space="preserve">ntire </w:t>
+      </w:r>
+      <w:r>
+        <w:rPr>
+          <w:noProof/>
+          <w:color w:val="000000"/>
+          <w:lang w:val="en-GB"/>
+        </w:rPr>
+        <w:t>d</w:t>
+      </w:r>
+      <w:r>
+        <w:rPr>
+          <w:noProof/>
+          <w:color w:val="000000"/>
+          <w:lang w:val="en-GB"/>
+        </w:rPr>
+        <w:t>ataset</w:t>
+      </w:r>
+      <w:r>
+        <w:rPr>
+          <w:noProof/>
+          <w:color w:val="000000"/>
+          <w:lang w:val="en-GB"/>
+        </w:rPr>
+        <w:t xml:space="preserve"> </w:t>
+      </w:r>
+      <w:r>
+        <w:rPr>
+          <w:noProof/>
+          <w:color w:val="000000"/>
+          <w:lang w:val="en-GB"/>
+        </w:rPr>
+        <w:t>including both test and train sets to calculate the performance metrics (</w:t>
+      </w:r>
+      <w:r>
+        <w:rPr>
+          <w:noProof/>
+          <w:color w:val="000000"/>
+          <w:lang w:val="en-GB"/>
+        </w:rPr>
+        <w:fldChar w:fldCharType="begin"/>
+      </w:r>
+      <w:r>
+        <w:rPr>
+          <w:noProof/>
+          <w:color w:val="000000"/>
+          <w:lang w:val="en-GB"/>
+        </w:rPr>
+        <w:instrText xml:space="preserve"> REF _Ref121252164 \h </w:instrText>
+      </w:r>
+      <w:r>
+        <w:rPr>
+          <w:noProof/>
+          <w:color w:val="000000"/>
+          <w:lang w:val="en-GB"/>
+        </w:rPr>
+      </w:r>
+      <w:r>
+        <w:rPr>
+          <w:noProof/>
+          <w:color w:val="000000"/>
+          <w:lang w:val="en-GB"/>
+        </w:rPr>
+        <w:fldChar w:fldCharType="separate"/>
+      </w:r>
+      <w:r>
+        <w:t xml:space="preserve">Table </w:t>
+      </w:r>
+      <w:r>
+        <w:rPr>
+          <w:noProof/>
+        </w:rPr>
+        <w:t>7</w:t>
+      </w:r>
+      <w:r>
+        <w:rPr>
+          <w:noProof/>
+          <w:color w:val="000000"/>
+          <w:lang w:val="en-GB"/>
+        </w:rPr>
+        <w:fldChar w:fldCharType="end"/>
+      </w:r>
+      <w:r>
+        <w:rPr>
+          <w:noProof/>
+          <w:color w:val="000000"/>
+          <w:lang w:val="en-GB"/>
+        </w:rPr>
+        <w:t>).</w:t>
       </w:r>
     </w:p>
     <w:p>
       <w:pPr>
-        <w:spacing w:after="160" w:line="259" w:lineRule="auto"/>
-        <w:ind w:firstLine="0"/>
-        <w:jc w:val="left"/>
-      </w:pPr>
-      <w:r>
-        <w:t xml:space="preserve"># Execute the </w:t>
-      </w:r>
-      <w:proofErr w:type="spellStart"/>
-      <w:r>
-        <w:t>predict_</w:t>
-      </w:r>
-      <w:proofErr w:type="gramStart"/>
-      <w:r>
-        <w:t>model</w:t>
-      </w:r>
-      <w:proofErr w:type="spellEnd"/>
-      <w:r>
-        <w:t>(</w:t>
-      </w:r>
-      <w:proofErr w:type="gramEnd"/>
-      <w:r>
-        <w:t>) function to use the stack model to generate the predicted values.</w:t>
-      </w:r>
-    </w:p>
-    <w:p>
-      <w:pPr>
+        <w:pStyle w:val="Caption"/>
+      </w:pPr>
+      <w:bookmarkStart w:id="22" w:name="_Ref121252164"/>
+      <w:r>
+        <w:t xml:space="preserve">Table </w:t>
+      </w:r>
+      <w:fldSimple w:instr=" SEQ Table \* ARABIC ">
+        <w:r>
+          <w:rPr>
+            <w:noProof/>
+          </w:rPr>
+          <w:t>7</w:t>
+        </w:r>
+      </w:fldSimple>
+      <w:bookmarkEnd w:id="22"/>
+      <w:r>
+        <w:t xml:space="preserve">. </w:t>
+      </w:r>
+      <w:r>
         <w:rPr>
           <w:noProof/>
           <w:color w:val="000000"/>
           <w:lang w:val="en-GB"/>
         </w:rPr>
-      </w:pPr>
-      <w:r>
-        <w:rPr>
-          <w:noProof/>
-          <w:color w:val="000000"/>
-          <w:lang w:val="en-GB"/>
-        </w:rPr>
-        <w:t>## Analyze the Performance of Final Models on Entire Dataset</w:t>
-      </w:r>
-    </w:p>
-    <w:p>
-      <w:pPr>
-        <w:pStyle w:val="Caption"/>
-      </w:pPr>
-      <w:r>
-        <w:t xml:space="preserve">Table </w:t>
-      </w:r>
-      <w:r>
-        <w:fldChar w:fldCharType="begin"/>
-      </w:r>
-      <w:r>
-        <w:instrText xml:space="preserve"> SEQ Table \* ARABIC </w:instrText>
-      </w:r>
-      <w:r>
-        <w:fldChar w:fldCharType="separate"/>
-      </w:r>
-      <w:r>
-        <w:rPr>
-          <w:noProof/>
-        </w:rPr>
-        <w:t>7</w:t>
-      </w:r>
-      <w:r>
-        <w:fldChar w:fldCharType="end"/>
-      </w:r>
-      <w:r>
-        <w:t xml:space="preserve">. </w:t>
-      </w:r>
-      <w:r>
-        <w:rPr>
-          <w:noProof/>
-          <w:color w:val="000000"/>
-          <w:lang w:val="en-GB"/>
-        </w:rPr>
-        <w:t xml:space="preserve">Performance </w:t>
-      </w:r>
-      <w:r>
-        <w:rPr>
-          <w:noProof/>
-          <w:color w:val="000000"/>
-          <w:lang w:val="en-GB"/>
-        </w:rPr>
-        <w:t>of final models on entire dataset</w:t>
+        <w:t>Performance of final models on entire dataset</w:t>
       </w:r>
     </w:p>
     <w:tbl>
@@ -18941,7 +18568,7 @@
         <w:tblLook w:val="04A0" w:firstRow="1" w:lastRow="0" w:firstColumn="1" w:lastColumn="0" w:noHBand="0" w:noVBand="1"/>
       </w:tblPr>
       <w:tblGrid>
-        <w:gridCol w:w="1035"/>
+        <w:gridCol w:w="962"/>
         <w:gridCol w:w="1921"/>
         <w:gridCol w:w="821"/>
         <w:gridCol w:w="821"/>
@@ -18968,7 +18595,7 @@
               <w:pStyle w:val="TableTitle"/>
             </w:pPr>
             <w:r>
-              <w:t>Scenario</w:t>
+              <w:t>Model</w:t>
             </w:r>
           </w:p>
         </w:tc>
@@ -18986,7 +18613,7 @@
               <w:pStyle w:val="TableTitle"/>
             </w:pPr>
             <w:r>
-              <w:t>Model</w:t>
+              <w:t>Ensemble</w:t>
             </w:r>
           </w:p>
         </w:tc>
@@ -19863,172 +19490,25 @@
     </w:tbl>
     <w:p>
       <w:pPr>
-        <w:rPr>
-          <w:noProof/>
-          <w:color w:val="000000"/>
-          <w:lang w:val="en-GB"/>
-        </w:rPr>
+        <w:pStyle w:val="Figure"/>
       </w:pPr>
     </w:p>
     <w:p>
       <w:pPr>
-        <w:rPr>
-          <w:noProof/>
-          <w:color w:val="000000"/>
-          <w:lang w:val="en-GB"/>
-        </w:rPr>
-      </w:pPr>
-      <w:r>
-        <w:rPr>
-          <w:noProof/>
-          <w:color w:val="000000"/>
-          <w:lang w:val="en-GB"/>
-        </w:rPr>
-        <w:t>Finally, the multi-frequnecy prediction time-series are weight-averaged based on the perfromance of the ML model into a single integrated predication series that represent the final oil price predictions.</w:t>
-      </w:r>
-    </w:p>
-    <w:p>
-      <w:pPr>
-        <w:rPr>
-          <w:noProof/>
-          <w:color w:val="000000"/>
-          <w:lang w:val="en-GB"/>
-        </w:rPr>
-      </w:pPr>
-    </w:p>
-    <w:p>
-      <w:pPr>
-        <w:pStyle w:val="Figure"/>
-      </w:pPr>
-      <w:r>
-        <w:rPr>
-          <w:noProof/>
-        </w:rPr>
-        <w:lastRenderedPageBreak/>
-        <w:drawing>
-          <wp:inline distT="0" distB="0" distL="0" distR="0" wp14:anchorId="6EB65381" wp14:editId="558C4E94">
-            <wp:extent cx="4555768" cy="3945992"/>
-            <wp:effectExtent l="0" t="0" r="0" b="0"/>
-            <wp:docPr id="25" name="Picture 25"/>
-            <wp:cNvGraphicFramePr>
-              <a:graphicFrameLocks xmlns:a="http://schemas.openxmlformats.org/drawingml/2006/main" noChangeAspect="1"/>
-            </wp:cNvGraphicFramePr>
-            <a:graphic xmlns:a="http://schemas.openxmlformats.org/drawingml/2006/main">
-              <a:graphicData uri="http://schemas.openxmlformats.org/drawingml/2006/picture">
-                <pic:pic xmlns:pic="http://schemas.openxmlformats.org/drawingml/2006/picture">
-                  <pic:nvPicPr>
-                    <pic:cNvPr id="1" name=""/>
-                    <pic:cNvPicPr/>
-                  </pic:nvPicPr>
-                  <pic:blipFill>
-                    <a:blip r:embed="rId30"/>
-                    <a:stretch>
-                      <a:fillRect/>
-                    </a:stretch>
-                  </pic:blipFill>
-                  <pic:spPr>
-                    <a:xfrm>
-                      <a:off x="0" y="0"/>
-                      <a:ext cx="4562901" cy="3952171"/>
-                    </a:xfrm>
-                    <a:prstGeom prst="rect">
-                      <a:avLst/>
-                    </a:prstGeom>
-                  </pic:spPr>
-                </pic:pic>
-              </a:graphicData>
-            </a:graphic>
-          </wp:inline>
-        </w:drawing>
-      </w:r>
-    </w:p>
-    <w:p>
-      <w:pPr>
-        <w:pStyle w:val="Figure"/>
-      </w:pPr>
-      <w:r>
-        <w:rPr>
-          <w:noProof/>
-        </w:rPr>
-        <w:drawing>
-          <wp:inline distT="0" distB="0" distL="0" distR="0" wp14:anchorId="2584A373" wp14:editId="5B54BCD6">
-            <wp:extent cx="4680213" cy="3339018"/>
-            <wp:effectExtent l="0" t="0" r="6350" b="0"/>
-            <wp:docPr id="26" name="Picture 26"/>
-            <wp:cNvGraphicFramePr>
-              <a:graphicFrameLocks xmlns:a="http://schemas.openxmlformats.org/drawingml/2006/main" noChangeAspect="1"/>
-            </wp:cNvGraphicFramePr>
-            <a:graphic xmlns:a="http://schemas.openxmlformats.org/drawingml/2006/main">
-              <a:graphicData uri="http://schemas.openxmlformats.org/drawingml/2006/picture">
-                <pic:pic xmlns:pic="http://schemas.openxmlformats.org/drawingml/2006/picture">
-                  <pic:nvPicPr>
-                    <pic:cNvPr id="1" name=""/>
-                    <pic:cNvPicPr/>
-                  </pic:nvPicPr>
-                  <pic:blipFill>
-                    <a:blip r:embed="rId31"/>
-                    <a:stretch>
-                      <a:fillRect/>
-                    </a:stretch>
-                  </pic:blipFill>
-                  <pic:spPr>
-                    <a:xfrm>
-                      <a:off x="0" y="0"/>
-                      <a:ext cx="4692414" cy="3347722"/>
-                    </a:xfrm>
-                    <a:prstGeom prst="rect">
-                      <a:avLst/>
-                    </a:prstGeom>
-                  </pic:spPr>
-                </pic:pic>
-              </a:graphicData>
-            </a:graphic>
-          </wp:inline>
-        </w:drawing>
-      </w:r>
-    </w:p>
-    <w:p>
-      <w:pPr>
-        <w:pStyle w:val="Figure"/>
-      </w:pPr>
-    </w:p>
-    <w:p>
-      <w:pPr>
-        <w:pStyle w:val="Figure"/>
-      </w:pPr>
-    </w:p>
-    <w:p>
-      <w:pPr>
-        <w:tabs>
-          <w:tab w:val="left" w:pos="916"/>
-          <w:tab w:val="left" w:pos="1832"/>
-          <w:tab w:val="left" w:pos="2748"/>
-          <w:tab w:val="left" w:pos="3664"/>
-          <w:tab w:val="left" w:pos="4580"/>
-          <w:tab w:val="left" w:pos="5496"/>
-          <w:tab w:val="left" w:pos="6412"/>
-          <w:tab w:val="left" w:pos="7328"/>
-          <w:tab w:val="left" w:pos="8244"/>
-          <w:tab w:val="left" w:pos="9160"/>
-          <w:tab w:val="left" w:pos="10076"/>
-          <w:tab w:val="left" w:pos="10992"/>
-          <w:tab w:val="left" w:pos="11908"/>
-          <w:tab w:val="left" w:pos="12824"/>
-          <w:tab w:val="left" w:pos="13740"/>
-          <w:tab w:val="left" w:pos="14656"/>
-        </w:tabs>
-        <w:wordWrap w:val="0"/>
-        <w:spacing w:line="291" w:lineRule="atLeast"/>
+        <w:spacing w:after="160" w:line="259" w:lineRule="auto"/>
         <w:ind w:firstLine="0"/>
         <w:jc w:val="left"/>
-        <w:textAlignment w:val="baseline"/>
-        <w:rPr>
-          <w:rFonts w:ascii="Courier New" w:eastAsia="Times New Roman" w:hAnsi="Courier New" w:cs="Courier New"/>
-          <w:color w:val="000000"/>
-          <w:sz w:val="20"/>
-          <w:szCs w:val="20"/>
-        </w:rPr>
-      </w:pPr>
+        <w:rPr>
+          <w:rFonts w:eastAsia="MS Mincho" w:cs="Times New Roman"/>
+          <w:kern w:val="2"/>
+          <w:sz w:val="22"/>
+          <w:szCs w:val="24"/>
+          <w:lang w:val="en-GB" w:eastAsia="ja-JP"/>
+        </w:rPr>
+      </w:pPr>
+      <w:r>
+        <w:br w:type="page"/>
+      </w:r>
     </w:p>
     <w:tbl>
       <w:tblPr>
@@ -20057,12 +19537,22 @@
           <w:p>
             <w:pPr>
               <w:pStyle w:val="Figure"/>
+              <w:jc w:val="left"/>
+            </w:pPr>
+            <w:r>
+              <w:lastRenderedPageBreak/>
+              <w:t>(a)</w:t>
+            </w:r>
+          </w:p>
+          <w:p>
+            <w:pPr>
+              <w:pStyle w:val="Figure"/>
+              <w:jc w:val="left"/>
             </w:pPr>
             <w:r>
               <w:rPr>
                 <w:noProof/>
               </w:rPr>
-              <w:lastRenderedPageBreak/>
               <w:drawing>
                 <wp:inline distT="0" distB="0" distL="0" distR="0" wp14:anchorId="120C36EA" wp14:editId="3B970FF0">
                   <wp:extent cx="5486400" cy="2082018"/>
@@ -20081,7 +19571,7 @@
                           </pic:cNvPicPr>
                         </pic:nvPicPr>
                         <pic:blipFill>
-                          <a:blip r:embed="rId32">
+                          <a:blip r:embed="rId31">
                             <a:extLst>
                               <a:ext uri="{28A0092B-C50C-407E-A947-70E740481C1C}">
                                 <a14:useLocalDpi xmlns:a14="http://schemas.microsoft.com/office/drawing/2010/main" val="0"/>
@@ -20123,6 +19613,16 @@
           <w:p>
             <w:pPr>
               <w:pStyle w:val="Figure"/>
+              <w:jc w:val="left"/>
+            </w:pPr>
+            <w:r>
+              <w:t>(b)</w:t>
+            </w:r>
+          </w:p>
+          <w:p>
+            <w:pPr>
+              <w:pStyle w:val="Figure"/>
+              <w:jc w:val="left"/>
             </w:pPr>
             <w:r>
               <w:rPr>
@@ -20146,7 +19646,7 @@
                           </pic:cNvPicPr>
                         </pic:nvPicPr>
                         <pic:blipFill>
-                          <a:blip r:embed="rId33" cstate="print">
+                          <a:blip r:embed="rId32" cstate="print">
                             <a:extLst>
                               <a:ext uri="{28A0092B-C50C-407E-A947-70E740481C1C}">
                                 <a14:useLocalDpi xmlns:a14="http://schemas.microsoft.com/office/drawing/2010/main" val="0"/>
@@ -20186,6 +19686,22 @@
           <w:p>
             <w:pPr>
               <w:pStyle w:val="Figure"/>
+              <w:jc w:val="left"/>
+              <w:rPr>
+                <w:noProof/>
+              </w:rPr>
+            </w:pPr>
+            <w:r>
+              <w:rPr>
+                <w:noProof/>
+              </w:rPr>
+              <w:t>(c)</w:t>
+            </w:r>
+          </w:p>
+          <w:p>
+            <w:pPr>
+              <w:pStyle w:val="Figure"/>
+              <w:jc w:val="left"/>
             </w:pPr>
             <w:r>
               <w:rPr>
@@ -20209,7 +19725,7 @@
                           </pic:cNvPicPr>
                         </pic:nvPicPr>
                         <pic:blipFill>
-                          <a:blip r:embed="rId34" cstate="print">
+                          <a:blip r:embed="rId33" cstate="print">
                             <a:extLst>
                               <a:ext uri="{28A0092B-C50C-407E-A947-70E740481C1C}">
                                 <a14:useLocalDpi xmlns:a14="http://schemas.microsoft.com/office/drawing/2010/main" val="0"/>
@@ -20246,8 +19762,22 @@
     </w:tbl>
     <w:p>
       <w:pPr>
-        <w:pStyle w:val="Figure"/>
-      </w:pPr>
+        <w:pStyle w:val="Caption"/>
+      </w:pPr>
+      <w:r>
+        <w:t xml:space="preserve">Figure </w:t>
+      </w:r>
+      <w:fldSimple w:instr=" SEQ Figure \* ARABIC ">
+        <w:r>
+          <w:rPr>
+            <w:noProof/>
+          </w:rPr>
+          <w:t>11</w:t>
+        </w:r>
+      </w:fldSimple>
+      <w:r>
+        <w:t xml:space="preserve">. </w:t>
+      </w:r>
     </w:p>
     <w:p>
       <w:pPr>
@@ -20330,6 +19860,64 @@
                 <pic:pic xmlns:pic="http://schemas.openxmlformats.org/drawingml/2006/picture">
                   <pic:nvPicPr>
                     <pic:cNvPr id="0" name="Picture 45"/>
+                    <pic:cNvPicPr>
+                      <a:picLocks noChangeAspect="1" noChangeArrowheads="1"/>
+                    </pic:cNvPicPr>
+                  </pic:nvPicPr>
+                  <pic:blipFill>
+                    <a:blip r:embed="rId34">
+                      <a:extLst>
+                        <a:ext uri="{28A0092B-C50C-407E-A947-70E740481C1C}">
+                          <a14:useLocalDpi xmlns:a14="http://schemas.microsoft.com/office/drawing/2010/main" val="0"/>
+                        </a:ext>
+                      </a:extLst>
+                    </a:blip>
+                    <a:srcRect/>
+                    <a:stretch>
+                      <a:fillRect/>
+                    </a:stretch>
+                  </pic:blipFill>
+                  <pic:spPr bwMode="auto">
+                    <a:xfrm>
+                      <a:off x="0" y="0"/>
+                      <a:ext cx="5943600" cy="1814195"/>
+                    </a:xfrm>
+                    <a:prstGeom prst="rect">
+                      <a:avLst/>
+                    </a:prstGeom>
+                    <a:noFill/>
+                    <a:ln>
+                      <a:noFill/>
+                    </a:ln>
+                  </pic:spPr>
+                </pic:pic>
+              </a:graphicData>
+            </a:graphic>
+          </wp:inline>
+        </w:drawing>
+      </w:r>
+    </w:p>
+    <w:p>
+      <w:pPr>
+        <w:pStyle w:val="Default"/>
+      </w:pPr>
+      <w:r>
+        <w:rPr>
+          <w:noProof/>
+        </w:rPr>
+        <w:drawing>
+          <wp:inline distT="0" distB="0" distL="0" distR="0" wp14:anchorId="153C6F16" wp14:editId="18277978">
+            <wp:extent cx="5943600" cy="1814195"/>
+            <wp:effectExtent l="0" t="0" r="0" b="0"/>
+            <wp:docPr id="31" name="Picture 31"/>
+            <wp:cNvGraphicFramePr>
+              <a:graphicFrameLocks xmlns:a="http://schemas.openxmlformats.org/drawingml/2006/main" noChangeAspect="1"/>
+            </wp:cNvGraphicFramePr>
+            <a:graphic xmlns:a="http://schemas.openxmlformats.org/drawingml/2006/main">
+              <a:graphicData uri="http://schemas.openxmlformats.org/drawingml/2006/picture">
+                <pic:pic xmlns:pic="http://schemas.openxmlformats.org/drawingml/2006/picture">
+                  <pic:nvPicPr>
+                    <pic:cNvPr id="0" name="Picture 47"/>
                     <pic:cNvPicPr>
                       <a:picLocks noChangeAspect="1" noChangeArrowheads="1"/>
                     </pic:cNvPicPr>
@@ -20371,64 +19959,6 @@
       <w:pPr>
         <w:pStyle w:val="Default"/>
       </w:pPr>
-      <w:r>
-        <w:rPr>
-          <w:noProof/>
-        </w:rPr>
-        <w:drawing>
-          <wp:inline distT="0" distB="0" distL="0" distR="0" wp14:anchorId="153C6F16" wp14:editId="18277978">
-            <wp:extent cx="5943600" cy="1814195"/>
-            <wp:effectExtent l="0" t="0" r="0" b="0"/>
-            <wp:docPr id="31" name="Picture 31"/>
-            <wp:cNvGraphicFramePr>
-              <a:graphicFrameLocks xmlns:a="http://schemas.openxmlformats.org/drawingml/2006/main" noChangeAspect="1"/>
-            </wp:cNvGraphicFramePr>
-            <a:graphic xmlns:a="http://schemas.openxmlformats.org/drawingml/2006/main">
-              <a:graphicData uri="http://schemas.openxmlformats.org/drawingml/2006/picture">
-                <pic:pic xmlns:pic="http://schemas.openxmlformats.org/drawingml/2006/picture">
-                  <pic:nvPicPr>
-                    <pic:cNvPr id="0" name="Picture 47"/>
-                    <pic:cNvPicPr>
-                      <a:picLocks noChangeAspect="1" noChangeArrowheads="1"/>
-                    </pic:cNvPicPr>
-                  </pic:nvPicPr>
-                  <pic:blipFill>
-                    <a:blip r:embed="rId36">
-                      <a:extLst>
-                        <a:ext uri="{28A0092B-C50C-407E-A947-70E740481C1C}">
-                          <a14:useLocalDpi xmlns:a14="http://schemas.microsoft.com/office/drawing/2010/main" val="0"/>
-                        </a:ext>
-                      </a:extLst>
-                    </a:blip>
-                    <a:srcRect/>
-                    <a:stretch>
-                      <a:fillRect/>
-                    </a:stretch>
-                  </pic:blipFill>
-                  <pic:spPr bwMode="auto">
-                    <a:xfrm>
-                      <a:off x="0" y="0"/>
-                      <a:ext cx="5943600" cy="1814195"/>
-                    </a:xfrm>
-                    <a:prstGeom prst="rect">
-                      <a:avLst/>
-                    </a:prstGeom>
-                    <a:noFill/>
-                    <a:ln>
-                      <a:noFill/>
-                    </a:ln>
-                  </pic:spPr>
-                </pic:pic>
-              </a:graphicData>
-            </a:graphic>
-          </wp:inline>
-        </w:drawing>
-      </w:r>
-    </w:p>
-    <w:p>
-      <w:pPr>
-        <w:pStyle w:val="Default"/>
-      </w:pPr>
     </w:p>
     <w:p>
       <w:pPr>
@@ -20736,7 +20266,7 @@
                     </pic:cNvPicPr>
                   </pic:nvPicPr>
                   <pic:blipFill>
-                    <a:blip r:embed="rId37">
+                    <a:blip r:embed="rId36">
                       <a:extLst>
                         <a:ext uri="{28A0092B-C50C-407E-A947-70E740481C1C}">
                           <a14:useLocalDpi xmlns:a14="http://schemas.microsoft.com/office/drawing/2010/main" val="0"/>
@@ -20777,13 +20307,13 @@
       <w:pPr>
         <w:pStyle w:val="Heading1"/>
       </w:pPr>
-      <w:bookmarkStart w:id="22" w:name="_Toc497499532"/>
-      <w:bookmarkStart w:id="23" w:name="_Toc502846369"/>
+      <w:bookmarkStart w:id="23" w:name="_Toc497499532"/>
+      <w:bookmarkStart w:id="24" w:name="_Toc502846369"/>
       <w:r>
         <w:t>Results and Discussion</w:t>
       </w:r>
-      <w:bookmarkEnd w:id="22"/>
       <w:bookmarkEnd w:id="23"/>
+      <w:bookmarkEnd w:id="24"/>
     </w:p>
     <w:p>
       <w:pPr>
@@ -20819,16 +20349,16 @@
       <w:pPr>
         <w:pStyle w:val="Heading1"/>
       </w:pPr>
-      <w:bookmarkStart w:id="24" w:name="_Toc497499533"/>
-      <w:bookmarkStart w:id="25" w:name="_Toc502846370"/>
+      <w:bookmarkStart w:id="25" w:name="_Toc497499533"/>
+      <w:bookmarkStart w:id="26" w:name="_Toc502846370"/>
       <w:r>
         <w:t>R</w:t>
       </w:r>
       <w:r>
         <w:t>ecommendation</w:t>
       </w:r>
-      <w:bookmarkEnd w:id="24"/>
       <w:bookmarkEnd w:id="25"/>
+      <w:bookmarkEnd w:id="26"/>
       <w:r>
         <w:t>s</w:t>
       </w:r>
@@ -21347,7 +20877,7 @@
     <w:sdt>
       <w:sdtPr>
         <w:rPr>
-          <w:rFonts w:eastAsiaTheme="minorHAnsi"/>
+          <w:rFonts w:eastAsiaTheme="minorHAnsi" w:cstheme="minorBidi"/>
           <w:sz w:val="20"/>
           <w:szCs w:val="20"/>
           <w:lang w:val="en-GB"/>
@@ -21358,11 +20888,6 @@
           <w:docPart w:val="DefaultPlaceholder_-1854013440"/>
         </w:placeholder>
       </w:sdtPr>
-      <w:sdtEndPr>
-        <w:rPr>
-          <w:rFonts w:cstheme="minorBidi"/>
-        </w:rPr>
-      </w:sdtEndPr>
       <w:sdtContent>
         <w:p>
           <w:pPr>
@@ -22640,7 +22165,6 @@
       </w:sdtContent>
     </w:sdt>
     <w:sectPr>
-      <w:footerReference w:type="default" r:id="rId38"/>
       <w:type w:val="continuous"/>
       <w:pgSz w:w="12240" w:h="15840" w:code="1"/>
       <w:pgMar w:top="1440" w:right="1440" w:bottom="1440" w:left="1440" w:header="720" w:footer="720" w:gutter="0"/>
@@ -22749,30 +22273,6 @@
       </w:pPr>
       <w:r>
         <w:continuationSeparator/>
-      </w:r>
-    </w:p>
-  </w:footnote>
-  <w:footnote w:id="1">
-    <w:p>
-      <w:pPr>
-        <w:pStyle w:val="FootnoteText"/>
-      </w:pPr>
-      <w:r>
-        <w:rPr>
-          <w:rStyle w:val="FootnoteReference"/>
-        </w:rPr>
-        <w:footnoteRef/>
-      </w:r>
-      <w:r>
-        <w:t xml:space="preserve"> Geospatial Consultant, </w:t>
-      </w:r>
-      <w:proofErr w:type="spellStart"/>
-      <w:r>
-        <w:t>Aerogeospatial</w:t>
-      </w:r>
-      <w:proofErr w:type="spellEnd"/>
-      <w:r>
-        <w:t xml:space="preserve"> LLC, 1401 21st Street Suite R, Sacramento, CA 95811, e-mail: nejad.fj@gmail.com.</w:t>
       </w:r>
     </w:p>
   </w:footnote>
@@ -26484,6 +25984,7 @@
   <w:style w:type="character" w:default="1" w:styleId="DefaultParagraphFont">
     <w:name w:val="Default Paragraph Font"/>
     <w:uiPriority w:val="1"/>
+    <w:semiHidden/>
     <w:unhideWhenUsed/>
   </w:style>
   <w:style w:type="table" w:default="1" w:styleId="TableNormal">
@@ -26964,40 +26465,31 @@
   </w:style>
   <w:style w:type="paragraph" w:styleId="Subtitle">
     <w:name w:val="Subtitle"/>
-    <w:basedOn w:val="Normal"/>
+    <w:basedOn w:val="Default"/>
     <w:next w:val="Normal"/>
     <w:link w:val="SubtitleChar"/>
     <w:uiPriority w:val="11"/>
     <w:qFormat/>
-    <w:rsid w:val="001E3E5C"/>
+    <w:rsid w:val="00AF3277"/>
     <w:pPr>
-      <w:numPr>
-        <w:ilvl w:val="1"/>
-      </w:numPr>
-      <w:ind w:firstLine="720"/>
+      <w:ind w:left="720" w:right="720"/>
+      <w:jc w:val="center"/>
     </w:pPr>
     <w:rPr>
-      <w:rFonts w:ascii="Calibri Light" w:eastAsia="Times New Roman" w:hAnsi="Calibri Light" w:cs="Times New Roman"/>
-      <w:i/>
-      <w:iCs/>
-      <w:color w:val="5B9BD5"/>
-      <w:spacing w:val="15"/>
-      <w:szCs w:val="24"/>
+      <w:sz w:val="20"/>
+      <w:szCs w:val="20"/>
     </w:rPr>
   </w:style>
   <w:style w:type="character" w:customStyle="1" w:styleId="SubtitleChar">
     <w:name w:val="Subtitle Char"/>
     <w:link w:val="Subtitle"/>
     <w:uiPriority w:val="11"/>
-    <w:rsid w:val="001E3E5C"/>
+    <w:rsid w:val="00AF3277"/>
     <w:rPr>
-      <w:rFonts w:ascii="Calibri Light" w:eastAsia="Times New Roman" w:hAnsi="Calibri Light" w:cs="Times New Roman"/>
-      <w:i/>
-      <w:iCs/>
-      <w:color w:val="5B9BD5"/>
-      <w:spacing w:val="15"/>
-      <w:sz w:val="24"/>
-      <w:szCs w:val="24"/>
+      <w:rFonts w:ascii="Times New Roman" w:eastAsia="Calibri" w:hAnsi="Times New Roman" w:cs="Times New Roman"/>
+      <w:color w:val="000000"/>
+      <w:sz w:val="20"/>
+      <w:szCs w:val="20"/>
     </w:rPr>
   </w:style>
   <w:style w:type="paragraph" w:customStyle="1" w:styleId="SubtitleCover">
@@ -27652,12 +27144,14 @@
   <w:rsids>
     <w:rsidRoot w:val="00126E22"/>
     <w:rsid w:val="00126E22"/>
+    <w:rsid w:val="00295690"/>
     <w:rsid w:val="002A1DCB"/>
     <w:rsid w:val="0034077D"/>
     <w:rsid w:val="00A534A9"/>
     <w:rsid w:val="00BA68F4"/>
     <w:rsid w:val="00BD1DEC"/>
     <w:rsid w:val="00C8788C"/>
+    <w:rsid w:val="00D706DB"/>
     <w:rsid w:val="00EF3A9B"/>
     <w:rsid w:val="00EF6A2D"/>
   </w:rsids>
@@ -28123,9 +27617,6 @@
     <w:name w:val="B93ECC8F6C264E3F83778F73CCA157EE"/>
     <w:rsid w:val="00EF3A9B"/>
   </w:style>
-  <w:style w:type="paragraph" w:customStyle="1" w:styleId="8840B74B74F446DCB283567F95E8B213">
-    <w:name w:val="8840B74B74F446DCB283567F95E8B213"/>
-  </w:style>
   <w:style w:type="paragraph" w:customStyle="1" w:styleId="B6A8602876CB485C833177DE1EDCBE4C">
     <w:name w:val="B6A8602876CB485C833177DE1EDCBE4C"/>
   </w:style>

</xml_diff>